<commit_message>
developed bomb mechanics, but the damage is instant
</commit_message>
<xml_diff>
--- a/zeldaSDL/docs/AngelRebollo_finalProyect.docx
+++ b/zeldaSDL/docs/AngelRebollo_finalProyect.docx
@@ -1847,8 +1847,8 @@
         </w:rPr>
       </w:pPr>
       <w:r>
-        <w:object w:dxaOrig="8949" w:dyaOrig="6722">
-          <v:rect xmlns:o="urn:schemas-microsoft-com:office:office" xmlns:v="urn:schemas-microsoft-com:vml" id="rectole0000000000" style="width:447.450000pt;height:336.100000pt" o:preferrelative="t" o:ole="">
+        <w:object w:dxaOrig="9172" w:dyaOrig="6884">
+          <v:rect xmlns:o="urn:schemas-microsoft-com:office:office" xmlns:v="urn:schemas-microsoft-com:vml" id="rectole0000000000" style="width:458.600000pt;height:344.200000pt" o:preferrelative="t" o:ole="">
             <o:lock v:ext="edit"/>
             <v:imagedata xmlns:r="http://schemas.openxmlformats.org/officeDocument/2006/relationships" r:id="docRId1" o:title=""/>
           </v:rect>
@@ -3264,8 +3264,8 @@
         </w:rPr>
       </w:pPr>
       <w:r>
-        <w:object w:dxaOrig="10326" w:dyaOrig="12857">
-          <v:rect xmlns:o="urn:schemas-microsoft-com:office:office" xmlns:v="urn:schemas-microsoft-com:vml" id="rectole0000000001" style="width:516.300000pt;height:642.850000pt" o:preferrelative="t" o:ole="">
+        <w:object w:dxaOrig="10569" w:dyaOrig="13181">
+          <v:rect xmlns:o="urn:schemas-microsoft-com:office:office" xmlns:v="urn:schemas-microsoft-com:vml" id="rectole0000000001" style="width:528.450000pt;height:659.050000pt" o:preferrelative="t" o:ole="">
             <o:lock v:ext="edit"/>
             <v:imagedata xmlns:r="http://schemas.openxmlformats.org/officeDocument/2006/relationships" r:id="docRId3" o:title=""/>
           </v:rect>
@@ -4033,6 +4033,37 @@
     </w:p>
     <w:p>
       <w:pPr>
+        <w:keepNext w:val="true"/>
+        <w:spacing w:before="240" w:after="60" w:line="240"/>
+        <w:ind w:right="0" w:left="0" w:firstLine="0"/>
+        <w:jc w:val="left"/>
+        <w:rPr>
+          <w:rFonts w:ascii="Arial" w:hAnsi="Arial" w:cs="Arial" w:eastAsia="Arial"/>
+          <w:b/>
+          <w:color w:val="000000"/>
+          <w:spacing w:val="0"/>
+          <w:position w:val="0"/>
+          <w:sz w:val="26"/>
+          <w:u w:val="single"/>
+          <w:shd w:fill="auto" w:val="clear"/>
+        </w:rPr>
+      </w:pPr>
+      <w:r>
+        <w:rPr>
+          <w:rFonts w:ascii="Arial" w:hAnsi="Arial" w:cs="Arial" w:eastAsia="Arial"/>
+          <w:b/>
+          <w:color w:val="000000"/>
+          <w:spacing w:val="0"/>
+          <w:position w:val="0"/>
+          <w:sz w:val="26"/>
+          <w:u w:val="single"/>
+          <w:shd w:fill="auto" w:val="clear"/>
+        </w:rPr>
+        <w:t xml:space="preserve">v1</w:t>
+      </w:r>
+    </w:p>
+    <w:p>
+      <w:pPr>
         <w:spacing w:before="0" w:after="0" w:line="240"/>
         <w:ind w:right="0" w:left="0" w:firstLine="0"/>
         <w:jc w:val="left"/>
@@ -4076,6 +4107,34 @@
       <w:r>
         <w:rPr>
           <w:rFonts w:ascii="Trebuchet MS" w:hAnsi="Trebuchet MS" w:cs="Trebuchet MS" w:eastAsia="Trebuchet MS"/>
+          <w:b/>
+          <w:color w:val="auto"/>
+          <w:spacing w:val="0"/>
+          <w:position w:val="0"/>
+          <w:sz w:val="24"/>
+          <w:u w:val="single"/>
+          <w:shd w:fill="auto" w:val="clear"/>
+        </w:rPr>
+        <w:t xml:space="preserve">v2</w:t>
+      </w:r>
+    </w:p>
+    <w:p>
+      <w:pPr>
+        <w:spacing w:before="0" w:after="0" w:line="240"/>
+        <w:ind w:right="0" w:left="0" w:firstLine="0"/>
+        <w:jc w:val="left"/>
+        <w:rPr>
+          <w:rFonts w:ascii="Trebuchet MS" w:hAnsi="Trebuchet MS" w:cs="Trebuchet MS" w:eastAsia="Trebuchet MS"/>
+          <w:color w:val="auto"/>
+          <w:spacing w:val="0"/>
+          <w:position w:val="0"/>
+          <w:sz w:val="24"/>
+          <w:shd w:fill="auto" w:val="clear"/>
+        </w:rPr>
+      </w:pPr>
+      <w:r>
+        <w:rPr>
+          <w:rFonts w:ascii="Trebuchet MS" w:hAnsi="Trebuchet MS" w:cs="Trebuchet MS" w:eastAsia="Trebuchet MS"/>
           <w:color w:val="auto"/>
           <w:spacing w:val="0"/>
           <w:position w:val="0"/>
@@ -4094,6 +4153,34 @@
         <w:jc w:val="left"/>
         <w:rPr>
           <w:rFonts w:ascii="Trebuchet MS" w:hAnsi="Trebuchet MS" w:cs="Trebuchet MS" w:eastAsia="Trebuchet MS"/>
+          <w:color w:val="auto"/>
+          <w:spacing w:val="0"/>
+          <w:position w:val="0"/>
+          <w:sz w:val="24"/>
+          <w:shd w:fill="auto" w:val="clear"/>
+        </w:rPr>
+      </w:pPr>
+      <w:r>
+        <w:rPr>
+          <w:rFonts w:ascii="Trebuchet MS" w:hAnsi="Trebuchet MS" w:cs="Trebuchet MS" w:eastAsia="Trebuchet MS"/>
+          <w:b/>
+          <w:color w:val="auto"/>
+          <w:spacing w:val="0"/>
+          <w:position w:val="0"/>
+          <w:sz w:val="24"/>
+          <w:u w:val="single"/>
+          <w:shd w:fill="auto" w:val="clear"/>
+        </w:rPr>
+        <w:t xml:space="preserve">v3</w:t>
+      </w:r>
+    </w:p>
+    <w:p>
+      <w:pPr>
+        <w:spacing w:before="0" w:after="0" w:line="240"/>
+        <w:ind w:right="0" w:left="0" w:firstLine="0"/>
+        <w:jc w:val="left"/>
+        <w:rPr>
+          <w:rFonts w:ascii="Trebuchet MS" w:hAnsi="Trebuchet MS" w:cs="Trebuchet MS" w:eastAsia="Trebuchet MS"/>
           <w:color w:val="00000A"/>
           <w:spacing w:val="0"/>
           <w:position w:val="0"/>
@@ -4133,6 +4220,34 @@
           <w:shd w:fill="auto" w:val="clear"/>
         </w:rPr>
         <w:t xml:space="preserve"> Main loop in GameController and Method show and new atribute image in welcomeScreen.</w:t>
+      </w:r>
+    </w:p>
+    <w:p>
+      <w:pPr>
+        <w:spacing w:before="0" w:after="0" w:line="240"/>
+        <w:ind w:right="0" w:left="0" w:firstLine="0"/>
+        <w:jc w:val="left"/>
+        <w:rPr>
+          <w:rFonts w:ascii="Trebuchet MS" w:hAnsi="Trebuchet MS" w:cs="Trebuchet MS" w:eastAsia="Trebuchet MS"/>
+          <w:color w:val="00000A"/>
+          <w:spacing w:val="0"/>
+          <w:position w:val="0"/>
+          <w:sz w:val="24"/>
+          <w:shd w:fill="auto" w:val="clear"/>
+        </w:rPr>
+      </w:pPr>
+      <w:r>
+        <w:rPr>
+          <w:rFonts w:ascii="Trebuchet MS" w:hAnsi="Trebuchet MS" w:cs="Trebuchet MS" w:eastAsia="Trebuchet MS"/>
+          <w:b/>
+          <w:color w:val="auto"/>
+          <w:spacing w:val="0"/>
+          <w:position w:val="0"/>
+          <w:sz w:val="24"/>
+          <w:u w:val="single"/>
+          <w:shd w:fill="auto" w:val="clear"/>
+        </w:rPr>
+        <w:t xml:space="preserve">v4</w:t>
       </w:r>
     </w:p>
     <w:p>
@@ -4182,13 +4297,125 @@
       <w:r>
         <w:rPr>
           <w:rFonts w:ascii="Trebuchet MS" w:hAnsi="Trebuchet MS" w:cs="Trebuchet MS" w:eastAsia="Trebuchet MS"/>
+          <w:b/>
+          <w:color w:val="auto"/>
+          <w:spacing w:val="0"/>
+          <w:position w:val="0"/>
+          <w:sz w:val="24"/>
+          <w:u w:val="single"/>
+          <w:shd w:fill="auto" w:val="clear"/>
+        </w:rPr>
+        <w:t xml:space="preserve">v5</w:t>
+      </w:r>
+    </w:p>
+    <w:p>
+      <w:pPr>
+        <w:spacing w:before="0" w:after="0" w:line="240"/>
+        <w:ind w:right="0" w:left="0" w:firstLine="0"/>
+        <w:jc w:val="left"/>
+        <w:rPr>
+          <w:rFonts w:ascii="Trebuchet MS" w:hAnsi="Trebuchet MS" w:cs="Trebuchet MS" w:eastAsia="Trebuchet MS"/>
           <w:color w:val="00000A"/>
           <w:spacing w:val="0"/>
           <w:position w:val="0"/>
           <w:sz w:val="24"/>
           <w:shd w:fill="auto" w:val="clear"/>
         </w:rPr>
-        <w:t xml:space="preserve">21/05/2018 - As expected</w:t>
+      </w:pPr>
+      <w:r>
+        <w:rPr>
+          <w:rFonts w:ascii="Trebuchet MS" w:hAnsi="Trebuchet MS" w:cs="Trebuchet MS" w:eastAsia="Trebuchet MS"/>
+          <w:color w:val="00000A"/>
+          <w:spacing w:val="0"/>
+          <w:position w:val="0"/>
+          <w:sz w:val="24"/>
+          <w:shd w:fill="auto" w:val="clear"/>
+        </w:rPr>
+        <w:t xml:space="preserve">21/05/2018 - As expected.</w:t>
+      </w:r>
+    </w:p>
+    <w:p>
+      <w:pPr>
+        <w:spacing w:before="0" w:after="0" w:line="240"/>
+        <w:ind w:right="0" w:left="0" w:firstLine="0"/>
+        <w:jc w:val="left"/>
+        <w:rPr>
+          <w:rFonts w:ascii="Trebuchet MS" w:hAnsi="Trebuchet MS" w:cs="Trebuchet MS" w:eastAsia="Trebuchet MS"/>
+          <w:b/>
+          <w:color w:val="auto"/>
+          <w:spacing w:val="0"/>
+          <w:position w:val="0"/>
+          <w:sz w:val="24"/>
+          <w:u w:val="single"/>
+          <w:shd w:fill="auto" w:val="clear"/>
+        </w:rPr>
+      </w:pPr>
+      <w:r>
+        <w:rPr>
+          <w:rFonts w:ascii="Trebuchet MS" w:hAnsi="Trebuchet MS" w:cs="Trebuchet MS" w:eastAsia="Trebuchet MS"/>
+          <w:b/>
+          <w:color w:val="auto"/>
+          <w:spacing w:val="0"/>
+          <w:position w:val="0"/>
+          <w:sz w:val="24"/>
+          <w:u w:val="single"/>
+          <w:shd w:fill="auto" w:val="clear"/>
+        </w:rPr>
+        <w:t xml:space="preserve">v6</w:t>
+      </w:r>
+    </w:p>
+    <w:p>
+      <w:pPr>
+        <w:spacing w:before="0" w:after="0" w:line="240"/>
+        <w:ind w:right="0" w:left="0" w:firstLine="0"/>
+        <w:jc w:val="left"/>
+        <w:rPr>
+          <w:rFonts w:ascii="Trebuchet MS" w:hAnsi="Trebuchet MS" w:cs="Trebuchet MS" w:eastAsia="Trebuchet MS"/>
+          <w:color w:val="00000A"/>
+          <w:spacing w:val="0"/>
+          <w:position w:val="0"/>
+          <w:sz w:val="24"/>
+          <w:shd w:fill="auto" w:val="clear"/>
+        </w:rPr>
+      </w:pPr>
+      <w:r>
+        <w:rPr>
+          <w:rFonts w:ascii="Trebuchet MS" w:hAnsi="Trebuchet MS" w:cs="Trebuchet MS" w:eastAsia="Trebuchet MS"/>
+          <w:color w:val="00000A"/>
+          <w:spacing w:val="0"/>
+          <w:position w:val="0"/>
+          <w:sz w:val="24"/>
+          <w:shd w:fill="auto" w:val="clear"/>
+        </w:rPr>
+        <w:t xml:space="preserve"> not delivered....</w:t>
+      </w:r>
+    </w:p>
+    <w:p>
+      <w:pPr>
+        <w:spacing w:before="0" w:after="0" w:line="240"/>
+        <w:ind w:right="0" w:left="0" w:firstLine="0"/>
+        <w:jc w:val="left"/>
+        <w:rPr>
+          <w:rFonts w:ascii="Trebuchet MS" w:hAnsi="Trebuchet MS" w:cs="Trebuchet MS" w:eastAsia="Trebuchet MS"/>
+          <w:color w:val="00000A"/>
+          <w:spacing w:val="0"/>
+          <w:position w:val="0"/>
+          <w:sz w:val="24"/>
+          <w:shd w:fill="auto" w:val="clear"/>
+        </w:rPr>
+      </w:pPr>
+      <w:r>
+        <w:rPr>
+          <w:rFonts w:ascii="Trebuchet MS" w:hAnsi="Trebuchet MS" w:cs="Trebuchet MS" w:eastAsia="Trebuchet MS"/>
+          <w:b/>
+          <w:color w:val="auto"/>
+          <w:spacing w:val="0"/>
+          <w:position w:val="0"/>
+          <w:sz w:val="24"/>
+          <w:u w:val="single"/>
+          <w:shd w:fill="auto" w:val="clear"/>
+        </w:rPr>
+        <w:t xml:space="preserve">v7</w:t>
       </w:r>
     </w:p>
     <w:p>
@@ -4237,7 +4464,7 @@
         <w:keepNext w:val="true"/>
         <w:numPr>
           <w:ilvl w:val="0"/>
-          <w:numId w:val="57"/>
+          <w:numId w:val="58"/>
         </w:numPr>
         <w:spacing w:before="0" w:after="0" w:line="240"/>
         <w:ind w:right="0" w:left="576" w:hanging="576"/>
@@ -4270,233 +4497,16 @@
     <w:p>
       <w:pPr>
         <w:keepNext w:val="true"/>
-        <w:numPr>
-          <w:ilvl w:val="0"/>
-          <w:numId w:val="57"/>
-        </w:numPr>
-        <w:spacing w:before="240" w:after="60" w:line="240"/>
-        <w:ind w:right="0" w:left="720" w:hanging="720"/>
-        <w:jc w:val="left"/>
-        <w:rPr>
-          <w:rFonts w:ascii="Arial" w:hAnsi="Arial" w:cs="Arial" w:eastAsia="Arial"/>
-          <w:b/>
-          <w:color w:val="000000"/>
-          <w:spacing w:val="0"/>
-          <w:position w:val="0"/>
-          <w:sz w:val="26"/>
-          <w:u w:val="single"/>
-          <w:shd w:fill="auto" w:val="clear"/>
-        </w:rPr>
-      </w:pPr>
-      <w:r>
-        <w:rPr>
-          <w:rFonts w:ascii="Arial" w:hAnsi="Arial" w:cs="Arial" w:eastAsia="Arial"/>
-          <w:b/>
-          <w:color w:val="000000"/>
-          <w:spacing w:val="0"/>
-          <w:position w:val="0"/>
-          <w:sz w:val="26"/>
-          <w:u w:val="single"/>
-          <w:shd w:fill="auto" w:val="clear"/>
-        </w:rPr>
-        <w:t xml:space="preserve">6a. Plain files format</w:t>
-      </w:r>
-    </w:p>
-    <w:p>
-      <w:pPr>
-        <w:spacing w:before="100" w:after="0" w:line="240"/>
-        <w:ind w:right="0" w:left="0" w:firstLine="0"/>
-        <w:jc w:val="left"/>
-        <w:rPr>
-          <w:rFonts w:ascii="Trebuchet MS" w:hAnsi="Trebuchet MS" w:cs="Trebuchet MS" w:eastAsia="Trebuchet MS"/>
-          <w:color w:val="000000"/>
-          <w:spacing w:val="0"/>
-          <w:position w:val="0"/>
-          <w:sz w:val="24"/>
-          <w:u w:val="single"/>
-          <w:shd w:fill="auto" w:val="clear"/>
-        </w:rPr>
-      </w:pPr>
-      <w:r>
-        <w:rPr>
-          <w:rFonts w:ascii="Trebuchet MS" w:hAnsi="Trebuchet MS" w:cs="Trebuchet MS" w:eastAsia="Trebuchet MS"/>
-          <w:color w:val="000000"/>
-          <w:spacing w:val="0"/>
-          <w:position w:val="0"/>
-          <w:sz w:val="24"/>
-          <w:u w:val="single"/>
-          <w:shd w:fill="auto" w:val="clear"/>
-        </w:rPr>
-        <w:t xml:space="preserve">The scores table is saved to a text file, which contains the name of a player in one line, and the corresponding score in the following line, and so on, to complete the 10 highest scores, as in this example:</w:t>
-      </w:r>
-    </w:p>
-    <w:p>
-      <w:pPr>
-        <w:spacing w:before="100" w:after="0" w:line="240"/>
-        <w:ind w:right="0" w:left="0" w:firstLine="0"/>
-        <w:jc w:val="left"/>
-        <w:rPr>
-          <w:rFonts w:ascii="Trebuchet MS" w:hAnsi="Trebuchet MS" w:cs="Trebuchet MS" w:eastAsia="Trebuchet MS"/>
-          <w:color w:val="000000"/>
-          <w:spacing w:val="0"/>
-          <w:position w:val="0"/>
-          <w:sz w:val="24"/>
-          <w:u w:val="single"/>
-          <w:shd w:fill="auto" w:val="clear"/>
-        </w:rPr>
-      </w:pPr>
-    </w:p>
-    <w:p>
-      <w:pPr>
-        <w:spacing w:before="100" w:after="0" w:line="240"/>
-        <w:ind w:right="0" w:left="0" w:firstLine="0"/>
-        <w:jc w:val="left"/>
-        <w:rPr>
-          <w:rFonts w:ascii="Trebuchet MS" w:hAnsi="Trebuchet MS" w:cs="Trebuchet MS" w:eastAsia="Trebuchet MS"/>
-          <w:color w:val="000000"/>
-          <w:spacing w:val="0"/>
-          <w:position w:val="0"/>
-          <w:sz w:val="24"/>
-          <w:u w:val="single"/>
-          <w:shd w:fill="auto" w:val="clear"/>
-        </w:rPr>
-      </w:pPr>
-      <w:r>
-        <w:rPr>
-          <w:rFonts w:ascii="Trebuchet MS" w:hAnsi="Trebuchet MS" w:cs="Trebuchet MS" w:eastAsia="Trebuchet MS"/>
-          <w:color w:val="000000"/>
-          <w:spacing w:val="0"/>
-          <w:position w:val="0"/>
-          <w:sz w:val="24"/>
-          <w:u w:val="single"/>
-          <w:shd w:fill="auto" w:val="clear"/>
-        </w:rPr>
-        <w:t xml:space="preserve">John</w:t>
-      </w:r>
-    </w:p>
-    <w:p>
-      <w:pPr>
-        <w:spacing w:before="100" w:after="0" w:line="240"/>
-        <w:ind w:right="0" w:left="0" w:firstLine="0"/>
-        <w:jc w:val="left"/>
-        <w:rPr>
-          <w:rFonts w:ascii="Trebuchet MS" w:hAnsi="Trebuchet MS" w:cs="Trebuchet MS" w:eastAsia="Trebuchet MS"/>
-          <w:color w:val="000000"/>
-          <w:spacing w:val="0"/>
-          <w:position w:val="0"/>
-          <w:sz w:val="24"/>
-          <w:u w:val="single"/>
-          <w:shd w:fill="auto" w:val="clear"/>
-        </w:rPr>
-      </w:pPr>
-      <w:r>
-        <w:rPr>
-          <w:rFonts w:ascii="Trebuchet MS" w:hAnsi="Trebuchet MS" w:cs="Trebuchet MS" w:eastAsia="Trebuchet MS"/>
-          <w:color w:val="000000"/>
-          <w:spacing w:val="0"/>
-          <w:position w:val="0"/>
-          <w:sz w:val="24"/>
-          <w:u w:val="single"/>
-          <w:shd w:fill="auto" w:val="clear"/>
-        </w:rPr>
-        <w:t xml:space="preserve">125</w:t>
-      </w:r>
-    </w:p>
-    <w:p>
-      <w:pPr>
-        <w:spacing w:before="100" w:after="0" w:line="240"/>
-        <w:ind w:right="0" w:left="0" w:firstLine="0"/>
-        <w:jc w:val="left"/>
-        <w:rPr>
-          <w:rFonts w:ascii="Trebuchet MS" w:hAnsi="Trebuchet MS" w:cs="Trebuchet MS" w:eastAsia="Trebuchet MS"/>
-          <w:color w:val="000000"/>
-          <w:spacing w:val="0"/>
-          <w:position w:val="0"/>
-          <w:sz w:val="24"/>
-          <w:u w:val="single"/>
-          <w:shd w:fill="auto" w:val="clear"/>
-        </w:rPr>
-      </w:pPr>
-      <w:r>
-        <w:rPr>
-          <w:rFonts w:ascii="Trebuchet MS" w:hAnsi="Trebuchet MS" w:cs="Trebuchet MS" w:eastAsia="Trebuchet MS"/>
-          <w:color w:val="000000"/>
-          <w:spacing w:val="0"/>
-          <w:position w:val="0"/>
-          <w:sz w:val="24"/>
-          <w:u w:val="single"/>
-          <w:shd w:fill="auto" w:val="clear"/>
-        </w:rPr>
-        <w:t xml:space="preserve">Peter</w:t>
-      </w:r>
-    </w:p>
-    <w:p>
-      <w:pPr>
-        <w:spacing w:before="100" w:after="0" w:line="240"/>
-        <w:ind w:right="0" w:left="0" w:firstLine="0"/>
-        <w:jc w:val="left"/>
-        <w:rPr>
-          <w:rFonts w:ascii="Trebuchet MS" w:hAnsi="Trebuchet MS" w:cs="Trebuchet MS" w:eastAsia="Trebuchet MS"/>
-          <w:color w:val="000000"/>
-          <w:spacing w:val="0"/>
-          <w:position w:val="0"/>
-          <w:sz w:val="24"/>
-          <w:u w:val="single"/>
-          <w:shd w:fill="auto" w:val="clear"/>
-        </w:rPr>
-      </w:pPr>
-      <w:r>
-        <w:rPr>
-          <w:rFonts w:ascii="Trebuchet MS" w:hAnsi="Trebuchet MS" w:cs="Trebuchet MS" w:eastAsia="Trebuchet MS"/>
-          <w:color w:val="000000"/>
-          <w:spacing w:val="0"/>
-          <w:position w:val="0"/>
-          <w:sz w:val="24"/>
-          <w:u w:val="single"/>
-          <w:shd w:fill="auto" w:val="clear"/>
-        </w:rPr>
-        <w:t xml:space="preserve">116</w:t>
-      </w:r>
-    </w:p>
-    <w:p>
-      <w:pPr>
-        <w:spacing w:before="100" w:after="0" w:line="240"/>
-        <w:ind w:right="0" w:left="0" w:firstLine="0"/>
-        <w:jc w:val="left"/>
-        <w:rPr>
-          <w:rFonts w:ascii="Trebuchet MS" w:hAnsi="Trebuchet MS" w:cs="Trebuchet MS" w:eastAsia="Trebuchet MS"/>
-          <w:color w:val="000000"/>
-          <w:spacing w:val="0"/>
-          <w:position w:val="0"/>
-          <w:sz w:val="24"/>
-          <w:u w:val="single"/>
-          <w:shd w:fill="auto" w:val="clear"/>
-        </w:rPr>
-      </w:pPr>
-      <w:r>
-        <w:rPr>
-          <w:rFonts w:ascii="Trebuchet MS" w:hAnsi="Trebuchet MS" w:cs="Trebuchet MS" w:eastAsia="Trebuchet MS"/>
-          <w:color w:val="000000"/>
-          <w:spacing w:val="0"/>
-          <w:position w:val="0"/>
-          <w:sz w:val="24"/>
-          <w:u w:val="single"/>
-          <w:shd w:fill="auto" w:val="clear"/>
-        </w:rPr>
-        <w:t xml:space="preserve">…</w:t>
-      </w:r>
-    </w:p>
-    <w:p>
-      <w:pPr>
-        <w:spacing w:before="100" w:after="0" w:line="240"/>
-        <w:ind w:right="0" w:left="0" w:firstLine="0"/>
-        <w:jc w:val="left"/>
-        <w:rPr>
-          <w:rFonts w:ascii="Trebuchet MS" w:hAnsi="Trebuchet MS" w:cs="Trebuchet MS" w:eastAsia="Trebuchet MS"/>
-          <w:color w:val="000000"/>
-          <w:spacing w:val="0"/>
-          <w:position w:val="0"/>
-          <w:sz w:val="24"/>
+        <w:spacing w:before="0" w:after="0" w:line="240"/>
+        <w:ind w:right="0" w:left="0" w:firstLine="0"/>
+        <w:jc w:val="left"/>
+        <w:rPr>
+          <w:rFonts w:ascii="Trebuchet MS" w:hAnsi="Trebuchet MS" w:cs="Trebuchet MS" w:eastAsia="Trebuchet MS"/>
+          <w:b/>
+          <w:color w:val="000000"/>
+          <w:spacing w:val="0"/>
+          <w:position w:val="0"/>
+          <w:sz w:val="28"/>
           <w:u w:val="single"/>
           <w:shd w:fill="auto" w:val="clear"/>
         </w:rPr>
@@ -4505,12 +4515,8 @@
     <w:p>
       <w:pPr>
         <w:keepNext w:val="true"/>
-        <w:numPr>
-          <w:ilvl w:val="0"/>
-          <w:numId w:val="60"/>
-        </w:numPr>
-        <w:spacing w:before="0" w:after="0" w:line="240"/>
-        <w:ind w:right="0" w:left="576" w:hanging="576"/>
+        <w:spacing w:before="0" w:after="0" w:line="240"/>
+        <w:ind w:right="0" w:left="0" w:firstLine="0"/>
         <w:jc w:val="left"/>
         <w:rPr>
           <w:rFonts w:ascii="Trebuchet MS" w:hAnsi="Trebuchet MS" w:cs="Trebuchet MS" w:eastAsia="Trebuchet MS"/>
@@ -4534,24 +4540,617 @@
           <w:u w:val="single"/>
           <w:shd w:fill="auto" w:val="clear"/>
         </w:rPr>
-        <w:t xml:space="preserve">7. Problems found and solutions</w:t>
-      </w:r>
-    </w:p>
-    <w:p>
-      <w:pPr>
-        <w:spacing w:before="100" w:after="0" w:line="240"/>
-        <w:ind w:right="0" w:left="0" w:firstLine="0"/>
-        <w:jc w:val="left"/>
-        <w:rPr>
-          <w:rFonts w:ascii="Trebuchet MS" w:hAnsi="Trebuchet MS" w:cs="Trebuchet MS" w:eastAsia="Trebuchet MS"/>
-          <w:color w:val="000000"/>
-          <w:spacing w:val="0"/>
-          <w:position w:val="0"/>
-          <w:sz w:val="24"/>
-          <w:u w:val="single"/>
-          <w:shd w:fill="auto" w:val="clear"/>
-        </w:rPr>
-      </w:pPr>
+        <w:t xml:space="preserve">Levels: </w:t>
+      </w:r>
+    </w:p>
+    <w:p>
+      <w:pPr>
+        <w:keepNext w:val="true"/>
+        <w:spacing w:before="0" w:after="0" w:line="240"/>
+        <w:ind w:right="0" w:left="0" w:firstLine="0"/>
+        <w:jc w:val="left"/>
+        <w:rPr>
+          <w:rFonts w:ascii="Trebuchet MS" w:hAnsi="Trebuchet MS" w:cs="Trebuchet MS" w:eastAsia="Trebuchet MS"/>
+          <w:b/>
+          <w:color w:val="000000"/>
+          <w:spacing w:val="0"/>
+          <w:position w:val="0"/>
+          <w:sz w:val="28"/>
+          <w:u w:val="single"/>
+          <w:shd w:fill="auto" w:val="clear"/>
+        </w:rPr>
+      </w:pPr>
+    </w:p>
+    <w:p>
+      <w:pPr>
+        <w:keepNext w:val="true"/>
+        <w:spacing w:before="0" w:after="0" w:line="240"/>
+        <w:ind w:right="0" w:left="0" w:firstLine="0"/>
+        <w:jc w:val="left"/>
+        <w:rPr>
+          <w:rFonts w:ascii="Trebuchet MS" w:hAnsi="Trebuchet MS" w:cs="Trebuchet MS" w:eastAsia="Trebuchet MS"/>
+          <w:color w:val="000000"/>
+          <w:spacing w:val="0"/>
+          <w:position w:val="0"/>
+          <w:sz w:val="28"/>
+          <w:shd w:fill="auto" w:val="clear"/>
+        </w:rPr>
+      </w:pPr>
+      <w:r>
+        <w:rPr>
+          <w:rFonts w:ascii="Trebuchet MS" w:hAnsi="Trebuchet MS" w:cs="Trebuchet MS" w:eastAsia="Trebuchet MS"/>
+          <w:color w:val="000000"/>
+          <w:spacing w:val="0"/>
+          <w:position w:val="0"/>
+          <w:sz w:val="28"/>
+          <w:shd w:fill="auto" w:val="clear"/>
+        </w:rPr>
+        <w:t xml:space="preserve">Level names = nameOfTheLevel.map</w:t>
+      </w:r>
+    </w:p>
+    <w:p>
+      <w:pPr>
+        <w:keepNext w:val="true"/>
+        <w:spacing w:before="0" w:after="0" w:line="240"/>
+        <w:ind w:right="0" w:left="0" w:firstLine="0"/>
+        <w:jc w:val="left"/>
+        <w:rPr>
+          <w:rFonts w:ascii="Trebuchet MS" w:hAnsi="Trebuchet MS" w:cs="Trebuchet MS" w:eastAsia="Trebuchet MS"/>
+          <w:color w:val="000000"/>
+          <w:spacing w:val="0"/>
+          <w:position w:val="0"/>
+          <w:sz w:val="28"/>
+          <w:shd w:fill="auto" w:val="clear"/>
+        </w:rPr>
+      </w:pPr>
+    </w:p>
+    <w:p>
+      <w:pPr>
+        <w:keepNext w:val="true"/>
+        <w:spacing w:before="0" w:after="0" w:line="240"/>
+        <w:ind w:right="0" w:left="0" w:firstLine="0"/>
+        <w:jc w:val="left"/>
+        <w:rPr>
+          <w:rFonts w:ascii="Trebuchet MS" w:hAnsi="Trebuchet MS" w:cs="Trebuchet MS" w:eastAsia="Trebuchet MS"/>
+          <w:color w:val="000000"/>
+          <w:spacing w:val="0"/>
+          <w:position w:val="0"/>
+          <w:sz w:val="28"/>
+          <w:shd w:fill="auto" w:val="clear"/>
+        </w:rPr>
+      </w:pPr>
+      <w:r>
+        <w:rPr>
+          <w:rFonts w:ascii="Trebuchet MS" w:hAnsi="Trebuchet MS" w:cs="Trebuchet MS" w:eastAsia="Trebuchet MS"/>
+          <w:color w:val="000000"/>
+          <w:spacing w:val="0"/>
+          <w:position w:val="0"/>
+          <w:sz w:val="28"/>
+          <w:shd w:fill="auto" w:val="clear"/>
+        </w:rPr>
+        <w:t xml:space="preserve">w = wall</w:t>
+      </w:r>
+    </w:p>
+    <w:p>
+      <w:pPr>
+        <w:keepNext w:val="true"/>
+        <w:spacing w:before="0" w:after="0" w:line="240"/>
+        <w:ind w:right="0" w:left="0" w:firstLine="0"/>
+        <w:jc w:val="left"/>
+        <w:rPr>
+          <w:rFonts w:ascii="Trebuchet MS" w:hAnsi="Trebuchet MS" w:cs="Trebuchet MS" w:eastAsia="Trebuchet MS"/>
+          <w:color w:val="000000"/>
+          <w:spacing w:val="0"/>
+          <w:position w:val="0"/>
+          <w:sz w:val="28"/>
+          <w:shd w:fill="auto" w:val="clear"/>
+        </w:rPr>
+      </w:pPr>
+      <w:r>
+        <w:rPr>
+          <w:rFonts w:ascii="Trebuchet MS" w:hAnsi="Trebuchet MS" w:cs="Trebuchet MS" w:eastAsia="Trebuchet MS"/>
+          <w:color w:val="000000"/>
+          <w:spacing w:val="0"/>
+          <w:position w:val="0"/>
+          <w:sz w:val="28"/>
+          <w:shd w:fill="auto" w:val="clear"/>
+        </w:rPr>
+        <w:t xml:space="preserve">X = coord origin with wall</w:t>
+      </w:r>
+    </w:p>
+    <w:p>
+      <w:pPr>
+        <w:keepNext w:val="true"/>
+        <w:spacing w:before="0" w:after="0" w:line="240"/>
+        <w:ind w:right="0" w:left="0" w:firstLine="0"/>
+        <w:jc w:val="left"/>
+        <w:rPr>
+          <w:rFonts w:ascii="Trebuchet MS" w:hAnsi="Trebuchet MS" w:cs="Trebuchet MS" w:eastAsia="Trebuchet MS"/>
+          <w:color w:val="000000"/>
+          <w:spacing w:val="0"/>
+          <w:position w:val="0"/>
+          <w:sz w:val="28"/>
+          <w:shd w:fill="auto" w:val="clear"/>
+        </w:rPr>
+      </w:pPr>
+      <w:r>
+        <w:rPr>
+          <w:rFonts w:ascii="Trebuchet MS" w:hAnsi="Trebuchet MS" w:cs="Trebuchet MS" w:eastAsia="Trebuchet MS"/>
+          <w:color w:val="000000"/>
+          <w:spacing w:val="0"/>
+          <w:position w:val="0"/>
+          <w:sz w:val="28"/>
+          <w:shd w:fill="auto" w:val="clear"/>
+        </w:rPr>
+        <w:t xml:space="preserve">x = coord origin</w:t>
+      </w:r>
+    </w:p>
+    <w:p>
+      <w:pPr>
+        <w:keepNext w:val="true"/>
+        <w:spacing w:before="0" w:after="0" w:line="240"/>
+        <w:ind w:right="0" w:left="0" w:firstLine="0"/>
+        <w:jc w:val="left"/>
+        <w:rPr>
+          <w:rFonts w:ascii="Trebuchet MS" w:hAnsi="Trebuchet MS" w:cs="Trebuchet MS" w:eastAsia="Trebuchet MS"/>
+          <w:color w:val="000000"/>
+          <w:spacing w:val="0"/>
+          <w:position w:val="0"/>
+          <w:sz w:val="28"/>
+          <w:shd w:fill="auto" w:val="clear"/>
+        </w:rPr>
+      </w:pPr>
+      <w:r>
+        <w:rPr>
+          <w:rFonts w:ascii="Trebuchet MS" w:hAnsi="Trebuchet MS" w:cs="Trebuchet MS" w:eastAsia="Trebuchet MS"/>
+          <w:color w:val="000000"/>
+          <w:spacing w:val="0"/>
+          <w:position w:val="0"/>
+          <w:sz w:val="28"/>
+          <w:shd w:fill="auto" w:val="clear"/>
+        </w:rPr>
+        <w:t xml:space="preserve">d = door</w:t>
+      </w:r>
+    </w:p>
+    <w:p>
+      <w:pPr>
+        <w:keepNext w:val="true"/>
+        <w:spacing w:before="0" w:after="0" w:line="240"/>
+        <w:ind w:right="0" w:left="0" w:firstLine="0"/>
+        <w:jc w:val="left"/>
+        <w:rPr>
+          <w:rFonts w:ascii="Trebuchet MS" w:hAnsi="Trebuchet MS" w:cs="Trebuchet MS" w:eastAsia="Trebuchet MS"/>
+          <w:color w:val="000000"/>
+          <w:spacing w:val="0"/>
+          <w:position w:val="0"/>
+          <w:sz w:val="28"/>
+          <w:shd w:fill="auto" w:val="clear"/>
+        </w:rPr>
+      </w:pPr>
+      <w:r>
+        <w:rPr>
+          <w:rFonts w:ascii="Trebuchet MS" w:hAnsi="Trebuchet MS" w:cs="Trebuchet MS" w:eastAsia="Trebuchet MS"/>
+          <w:color w:val="000000"/>
+          <w:spacing w:val="0"/>
+          <w:position w:val="0"/>
+          <w:sz w:val="28"/>
+          <w:shd w:fill="auto" w:val="clear"/>
+        </w:rPr>
+        <w:t xml:space="preserve">k = key</w:t>
+      </w:r>
+    </w:p>
+    <w:p>
+      <w:pPr>
+        <w:keepNext w:val="true"/>
+        <w:spacing w:before="0" w:after="0" w:line="240"/>
+        <w:ind w:right="0" w:left="0" w:firstLine="0"/>
+        <w:jc w:val="left"/>
+        <w:rPr>
+          <w:rFonts w:ascii="Trebuchet MS" w:hAnsi="Trebuchet MS" w:cs="Trebuchet MS" w:eastAsia="Trebuchet MS"/>
+          <w:color w:val="000000"/>
+          <w:spacing w:val="0"/>
+          <w:position w:val="0"/>
+          <w:sz w:val="28"/>
+          <w:shd w:fill="auto" w:val="clear"/>
+        </w:rPr>
+      </w:pPr>
+      <w:r>
+        <w:rPr>
+          <w:rFonts w:ascii="Trebuchet MS" w:hAnsi="Trebuchet MS" w:cs="Trebuchet MS" w:eastAsia="Trebuchet MS"/>
+          <w:color w:val="000000"/>
+          <w:spacing w:val="0"/>
+          <w:position w:val="0"/>
+          <w:sz w:val="28"/>
+          <w:shd w:fill="auto" w:val="clear"/>
+        </w:rPr>
+        <w:t xml:space="preserve">e = enemySpawn</w:t>
+      </w:r>
+    </w:p>
+    <w:p>
+      <w:pPr>
+        <w:keepNext w:val="true"/>
+        <w:spacing w:before="0" w:after="0" w:line="240"/>
+        <w:ind w:right="0" w:left="0" w:firstLine="0"/>
+        <w:jc w:val="left"/>
+        <w:rPr>
+          <w:rFonts w:ascii="Trebuchet MS" w:hAnsi="Trebuchet MS" w:cs="Trebuchet MS" w:eastAsia="Trebuchet MS"/>
+          <w:color w:val="000000"/>
+          <w:spacing w:val="0"/>
+          <w:position w:val="0"/>
+          <w:sz w:val="28"/>
+          <w:shd w:fill="auto" w:val="clear"/>
+        </w:rPr>
+      </w:pPr>
+      <w:r>
+        <w:rPr>
+          <w:rFonts w:ascii="Trebuchet MS" w:hAnsi="Trebuchet MS" w:cs="Trebuchet MS" w:eastAsia="Trebuchet MS"/>
+          <w:color w:val="000000"/>
+          <w:spacing w:val="0"/>
+          <w:position w:val="0"/>
+          <w:sz w:val="28"/>
+          <w:shd w:fill="auto" w:val="clear"/>
+        </w:rPr>
+        <w:t xml:space="preserve">p = playerSpawn</w:t>
+      </w:r>
+    </w:p>
+    <w:p>
+      <w:pPr>
+        <w:keepNext w:val="true"/>
+        <w:spacing w:before="0" w:after="0" w:line="240"/>
+        <w:ind w:right="0" w:left="0" w:firstLine="0"/>
+        <w:jc w:val="left"/>
+        <w:rPr>
+          <w:rFonts w:ascii="Trebuchet MS" w:hAnsi="Trebuchet MS" w:cs="Trebuchet MS" w:eastAsia="Trebuchet MS"/>
+          <w:color w:val="000000"/>
+          <w:spacing w:val="0"/>
+          <w:position w:val="0"/>
+          <w:sz w:val="28"/>
+          <w:shd w:fill="auto" w:val="clear"/>
+        </w:rPr>
+      </w:pPr>
+    </w:p>
+    <w:p>
+      <w:pPr>
+        <w:keepNext w:val="true"/>
+        <w:spacing w:before="0" w:after="0" w:line="240"/>
+        <w:ind w:right="0" w:left="0" w:firstLine="0"/>
+        <w:jc w:val="left"/>
+        <w:rPr>
+          <w:rFonts w:ascii="Trebuchet MS" w:hAnsi="Trebuchet MS" w:cs="Trebuchet MS" w:eastAsia="Trebuchet MS"/>
+          <w:color w:val="000000"/>
+          <w:spacing w:val="0"/>
+          <w:position w:val="0"/>
+          <w:sz w:val="28"/>
+          <w:shd w:fill="auto" w:val="clear"/>
+        </w:rPr>
+      </w:pPr>
+      <w:r>
+        <w:rPr>
+          <w:rFonts w:ascii="Trebuchet MS" w:hAnsi="Trebuchet MS" w:cs="Trebuchet MS" w:eastAsia="Trebuchet MS"/>
+          <w:color w:val="000000"/>
+          <w:spacing w:val="0"/>
+          <w:position w:val="0"/>
+          <w:sz w:val="28"/>
+          <w:shd w:fill="auto" w:val="clear"/>
+        </w:rPr>
+        <w:t xml:space="preserve">Example:</w:t>
+      </w:r>
+    </w:p>
+    <w:p>
+      <w:pPr>
+        <w:keepNext w:val="true"/>
+        <w:spacing w:before="0" w:after="0" w:line="240"/>
+        <w:ind w:right="0" w:left="0" w:firstLine="0"/>
+        <w:jc w:val="left"/>
+        <w:rPr>
+          <w:rFonts w:ascii="Trebuchet MS" w:hAnsi="Trebuchet MS" w:cs="Trebuchet MS" w:eastAsia="Trebuchet MS"/>
+          <w:color w:val="000000"/>
+          <w:spacing w:val="0"/>
+          <w:position w:val="0"/>
+          <w:sz w:val="28"/>
+          <w:shd w:fill="auto" w:val="clear"/>
+        </w:rPr>
+      </w:pPr>
+    </w:p>
+    <w:p>
+      <w:pPr>
+        <w:keepNext w:val="true"/>
+        <w:spacing w:before="0" w:after="0" w:line="240"/>
+        <w:ind w:right="0" w:left="0" w:firstLine="0"/>
+        <w:jc w:val="left"/>
+        <w:rPr>
+          <w:rFonts w:ascii="Trebuchet MS" w:hAnsi="Trebuchet MS" w:cs="Trebuchet MS" w:eastAsia="Trebuchet MS"/>
+          <w:color w:val="000000"/>
+          <w:spacing w:val="0"/>
+          <w:position w:val="0"/>
+          <w:sz w:val="18"/>
+          <w:shd w:fill="auto" w:val="clear"/>
+        </w:rPr>
+      </w:pPr>
+      <w:r>
+        <w:rPr>
+          <w:rFonts w:ascii="Trebuchet MS" w:hAnsi="Trebuchet MS" w:cs="Trebuchet MS" w:eastAsia="Trebuchet MS"/>
+          <w:color w:val="000000"/>
+          <w:spacing w:val="0"/>
+          <w:position w:val="0"/>
+          <w:sz w:val="18"/>
+          <w:shd w:fill="auto" w:val="clear"/>
+        </w:rPr>
+        <w:t xml:space="preserve">XWWWWWWWWXWWWWWWWWWWWWWWW</w:t>
+      </w:r>
+    </w:p>
+    <w:p>
+      <w:pPr>
+        <w:keepNext w:val="true"/>
+        <w:spacing w:before="0" w:after="0" w:line="240"/>
+        <w:ind w:right="0" w:left="0" w:firstLine="0"/>
+        <w:jc w:val="left"/>
+        <w:rPr>
+          <w:rFonts w:ascii="Trebuchet MS" w:hAnsi="Trebuchet MS" w:cs="Trebuchet MS" w:eastAsia="Trebuchet MS"/>
+          <w:color w:val="000000"/>
+          <w:spacing w:val="0"/>
+          <w:position w:val="0"/>
+          <w:sz w:val="18"/>
+          <w:shd w:fill="auto" w:val="clear"/>
+        </w:rPr>
+      </w:pPr>
+      <w:r>
+        <w:rPr>
+          <w:rFonts w:ascii="Trebuchet MS" w:hAnsi="Trebuchet MS" w:cs="Trebuchet MS" w:eastAsia="Trebuchet MS"/>
+          <w:color w:val="000000"/>
+          <w:spacing w:val="0"/>
+          <w:position w:val="0"/>
+          <w:sz w:val="18"/>
+          <w:shd w:fill="auto" w:val="clear"/>
+        </w:rPr>
+        <w:t xml:space="preserve">W      eW      </w:t>
+        <w:tab/>
+        <w:tab/>
+        <w:t xml:space="preserve">           ek W       W</w:t>
+      </w:r>
+    </w:p>
+    <w:p>
+      <w:pPr>
+        <w:keepNext w:val="true"/>
+        <w:spacing w:before="0" w:after="0" w:line="240"/>
+        <w:ind w:right="0" w:left="0" w:firstLine="0"/>
+        <w:jc w:val="left"/>
+        <w:rPr>
+          <w:rFonts w:ascii="Trebuchet MS" w:hAnsi="Trebuchet MS" w:cs="Trebuchet MS" w:eastAsia="Trebuchet MS"/>
+          <w:color w:val="000000"/>
+          <w:spacing w:val="0"/>
+          <w:position w:val="0"/>
+          <w:sz w:val="18"/>
+          <w:shd w:fill="auto" w:val="clear"/>
+        </w:rPr>
+      </w:pPr>
+      <w:r>
+        <w:rPr>
+          <w:rFonts w:ascii="Trebuchet MS" w:hAnsi="Trebuchet MS" w:cs="Trebuchet MS" w:eastAsia="Trebuchet MS"/>
+          <w:color w:val="000000"/>
+          <w:spacing w:val="0"/>
+          <w:position w:val="0"/>
+          <w:sz w:val="18"/>
+          <w:shd w:fill="auto" w:val="clear"/>
+        </w:rPr>
+        <w:t xml:space="preserve">W        d      </w:t>
+        <w:tab/>
+        <w:tab/>
+        <w:tab/>
+        <w:t xml:space="preserve">          p  W</w:t>
+      </w:r>
+    </w:p>
+    <w:p>
+      <w:pPr>
+        <w:keepNext w:val="true"/>
+        <w:spacing w:before="0" w:after="0" w:line="240"/>
+        <w:ind w:right="0" w:left="0" w:firstLine="0"/>
+        <w:jc w:val="left"/>
+        <w:rPr>
+          <w:rFonts w:ascii="Trebuchet MS" w:hAnsi="Trebuchet MS" w:cs="Trebuchet MS" w:eastAsia="Trebuchet MS"/>
+          <w:color w:val="000000"/>
+          <w:spacing w:val="0"/>
+          <w:position w:val="0"/>
+          <w:sz w:val="18"/>
+          <w:shd w:fill="auto" w:val="clear"/>
+        </w:rPr>
+      </w:pPr>
+      <w:r>
+        <w:rPr>
+          <w:rFonts w:ascii="Trebuchet MS" w:hAnsi="Trebuchet MS" w:cs="Trebuchet MS" w:eastAsia="Trebuchet MS"/>
+          <w:color w:val="000000"/>
+          <w:spacing w:val="0"/>
+          <w:position w:val="0"/>
+          <w:sz w:val="18"/>
+          <w:shd w:fill="auto" w:val="clear"/>
+        </w:rPr>
+        <w:t xml:space="preserve">W       W               </w:t>
+        <w:tab/>
+        <w:tab/>
+        <w:t xml:space="preserve">             W</w:t>
+      </w:r>
+    </w:p>
+    <w:p>
+      <w:pPr>
+        <w:keepNext w:val="true"/>
+        <w:spacing w:before="0" w:after="0" w:line="240"/>
+        <w:ind w:right="0" w:left="0" w:firstLine="0"/>
+        <w:jc w:val="left"/>
+        <w:rPr>
+          <w:rFonts w:ascii="Trebuchet MS" w:hAnsi="Trebuchet MS" w:cs="Trebuchet MS" w:eastAsia="Trebuchet MS"/>
+          <w:color w:val="000000"/>
+          <w:spacing w:val="0"/>
+          <w:position w:val="0"/>
+          <w:sz w:val="18"/>
+          <w:shd w:fill="auto" w:val="clear"/>
+        </w:rPr>
+      </w:pPr>
+      <w:r>
+        <w:rPr>
+          <w:rFonts w:ascii="Trebuchet MS" w:hAnsi="Trebuchet MS" w:cs="Trebuchet MS" w:eastAsia="Trebuchet MS"/>
+          <w:color w:val="000000"/>
+          <w:spacing w:val="0"/>
+          <w:position w:val="0"/>
+          <w:sz w:val="18"/>
+          <w:shd w:fill="auto" w:val="clear"/>
+        </w:rPr>
+        <w:t xml:space="preserve">WWWWWWWWWWWWWWWWWWWWWWWWW</w:t>
+      </w:r>
+    </w:p>
+    <w:p>
+      <w:pPr>
+        <w:keepNext w:val="true"/>
+        <w:spacing w:before="0" w:after="0" w:line="240"/>
+        <w:ind w:right="0" w:left="0" w:firstLine="0"/>
+        <w:jc w:val="left"/>
+        <w:rPr>
+          <w:rFonts w:ascii="Trebuchet MS" w:hAnsi="Trebuchet MS" w:cs="Trebuchet MS" w:eastAsia="Trebuchet MS"/>
+          <w:color w:val="000000"/>
+          <w:spacing w:val="0"/>
+          <w:position w:val="0"/>
+          <w:sz w:val="18"/>
+          <w:shd w:fill="auto" w:val="clear"/>
+        </w:rPr>
+      </w:pPr>
+    </w:p>
+    <w:p>
+      <w:pPr>
+        <w:keepNext w:val="true"/>
+        <w:spacing w:before="0" w:after="0" w:line="240"/>
+        <w:ind w:right="0" w:left="0" w:firstLine="0"/>
+        <w:jc w:val="left"/>
+        <w:rPr>
+          <w:rFonts w:ascii="Trebuchet MS" w:hAnsi="Trebuchet MS" w:cs="Trebuchet MS" w:eastAsia="Trebuchet MS"/>
+          <w:b/>
+          <w:color w:val="000000"/>
+          <w:spacing w:val="0"/>
+          <w:position w:val="0"/>
+          <w:sz w:val="28"/>
+          <w:u w:val="single"/>
+          <w:shd w:fill="auto" w:val="clear"/>
+        </w:rPr>
+      </w:pPr>
+      <w:r>
+        <w:rPr>
+          <w:rFonts w:ascii="Trebuchet MS" w:hAnsi="Trebuchet MS" w:cs="Trebuchet MS" w:eastAsia="Trebuchet MS"/>
+          <w:b/>
+          <w:color w:val="000000"/>
+          <w:spacing w:val="0"/>
+          <w:position w:val="0"/>
+          <w:sz w:val="28"/>
+          <w:u w:val="single"/>
+          <w:shd w:fill="auto" w:val="clear"/>
+        </w:rPr>
+        <w:t xml:space="preserve">Stats: </w:t>
+      </w:r>
+    </w:p>
+    <w:p>
+      <w:pPr>
+        <w:keepNext w:val="true"/>
+        <w:spacing w:before="0" w:after="0" w:line="240"/>
+        <w:ind w:right="0" w:left="0" w:firstLine="0"/>
+        <w:jc w:val="left"/>
+        <w:rPr>
+          <w:rFonts w:ascii="Trebuchet MS" w:hAnsi="Trebuchet MS" w:cs="Trebuchet MS" w:eastAsia="Trebuchet MS"/>
+          <w:b/>
+          <w:color w:val="000000"/>
+          <w:spacing w:val="0"/>
+          <w:position w:val="0"/>
+          <w:sz w:val="28"/>
+          <w:u w:val="single"/>
+          <w:shd w:fill="auto" w:val="clear"/>
+        </w:rPr>
+      </w:pPr>
+    </w:p>
+    <w:p>
+      <w:pPr>
+        <w:keepNext w:val="true"/>
+        <w:spacing w:before="0" w:after="0" w:line="240"/>
+        <w:ind w:right="0" w:left="0" w:firstLine="0"/>
+        <w:jc w:val="left"/>
+        <w:rPr>
+          <w:rFonts w:ascii="Trebuchet MS" w:hAnsi="Trebuchet MS" w:cs="Trebuchet MS" w:eastAsia="Trebuchet MS"/>
+          <w:b/>
+          <w:color w:val="000000"/>
+          <w:spacing w:val="0"/>
+          <w:position w:val="0"/>
+          <w:sz w:val="28"/>
+          <w:u w:val="single"/>
+          <w:shd w:fill="auto" w:val="clear"/>
+        </w:rPr>
+      </w:pPr>
+      <w:r>
+        <w:rPr>
+          <w:rFonts w:ascii="Trebuchet MS" w:hAnsi="Trebuchet MS" w:cs="Trebuchet MS" w:eastAsia="Trebuchet MS"/>
+          <w:b/>
+          <w:color w:val="000000"/>
+          <w:spacing w:val="0"/>
+          <w:position w:val="0"/>
+          <w:sz w:val="28"/>
+          <w:u w:val="single"/>
+          <w:shd w:fill="auto" w:val="clear"/>
+        </w:rPr>
+        <w:t xml:space="preserve">FileName</w:t>
+      </w:r>
+      <w:r>
+        <w:rPr>
+          <w:rFonts w:ascii="Trebuchet MS" w:hAnsi="Trebuchet MS" w:cs="Trebuchet MS" w:eastAsia="Trebuchet MS"/>
+          <w:b/>
+          <w:color w:val="000000"/>
+          <w:spacing w:val="0"/>
+          <w:position w:val="0"/>
+          <w:sz w:val="28"/>
+          <w:shd w:fill="auto" w:val="clear"/>
+        </w:rPr>
+        <w:t xml:space="preserve"> = stats.sts</w:t>
+      </w:r>
+    </w:p>
+    <w:p>
+      <w:pPr>
+        <w:keepNext w:val="true"/>
+        <w:spacing w:before="0" w:after="0" w:line="240"/>
+        <w:ind w:right="0" w:left="0" w:firstLine="0"/>
+        <w:jc w:val="left"/>
+        <w:rPr>
+          <w:rFonts w:ascii="Trebuchet MS" w:hAnsi="Trebuchet MS" w:cs="Trebuchet MS" w:eastAsia="Trebuchet MS"/>
+          <w:b/>
+          <w:color w:val="000000"/>
+          <w:spacing w:val="0"/>
+          <w:position w:val="0"/>
+          <w:sz w:val="18"/>
+          <w:u w:val="single"/>
+          <w:shd w:fill="auto" w:val="clear"/>
+        </w:rPr>
+      </w:pPr>
+    </w:p>
+    <w:p>
+      <w:pPr>
+        <w:keepNext w:val="true"/>
+        <w:spacing w:before="0" w:after="0" w:line="240"/>
+        <w:ind w:right="0" w:left="0" w:firstLine="0"/>
+        <w:jc w:val="left"/>
+        <w:rPr>
+          <w:rFonts w:ascii="Trebuchet MS" w:hAnsi="Trebuchet MS" w:cs="Trebuchet MS" w:eastAsia="Trebuchet MS"/>
+          <w:b/>
+          <w:color w:val="000000"/>
+          <w:spacing w:val="0"/>
+          <w:position w:val="0"/>
+          <w:sz w:val="18"/>
+          <w:u w:val="single"/>
+          <w:shd w:fill="auto" w:val="clear"/>
+        </w:rPr>
+      </w:pPr>
+      <w:r>
+        <w:rPr>
+          <w:rFonts w:ascii="Trebuchet MS" w:hAnsi="Trebuchet MS" w:cs="Trebuchet MS" w:eastAsia="Trebuchet MS"/>
+          <w:color w:val="000000"/>
+          <w:spacing w:val="0"/>
+          <w:position w:val="0"/>
+          <w:sz w:val="28"/>
+          <w:shd w:fill="auto" w:val="clear"/>
+        </w:rPr>
+        <w:t xml:space="preserve">PlayerName - Score - timeTaken - LevelReached</w:t>
+      </w:r>
     </w:p>
     <w:p>
       <w:pPr>
@@ -4560,32 +5159,216 @@
           <w:ilvl w:val="0"/>
           <w:numId w:val="62"/>
         </w:numPr>
-        <w:spacing w:before="0" w:after="0" w:line="240"/>
-        <w:ind w:right="0" w:left="576" w:hanging="576"/>
-        <w:jc w:val="left"/>
-        <w:rPr>
-          <w:rFonts w:ascii="Trebuchet MS" w:hAnsi="Trebuchet MS" w:cs="Trebuchet MS" w:eastAsia="Trebuchet MS"/>
-          <w:b/>
-          <w:color w:val="000000"/>
-          <w:spacing w:val="0"/>
-          <w:position w:val="0"/>
-          <w:sz w:val="28"/>
-          <w:u w:val="single"/>
-          <w:shd w:fill="auto" w:val="clear"/>
-        </w:rPr>
-      </w:pPr>
-      <w:r>
-        <w:rPr>
-          <w:rFonts w:ascii="Trebuchet MS" w:hAnsi="Trebuchet MS" w:cs="Trebuchet MS" w:eastAsia="Trebuchet MS"/>
-          <w:b/>
-          <w:color w:val="000000"/>
-          <w:spacing w:val="0"/>
-          <w:position w:val="0"/>
-          <w:sz w:val="28"/>
-          <w:u w:val="single"/>
-          <w:shd w:fill="auto" w:val="clear"/>
-        </w:rPr>
-        <w:t xml:space="preserve">8. Improvements or restrictions to the starting design</w:t>
+        <w:spacing w:before="240" w:after="60" w:line="240"/>
+        <w:ind w:right="0" w:left="720" w:hanging="720"/>
+        <w:jc w:val="left"/>
+        <w:rPr>
+          <w:rFonts w:ascii="Arial" w:hAnsi="Arial" w:cs="Arial" w:eastAsia="Arial"/>
+          <w:b/>
+          <w:color w:val="000000"/>
+          <w:spacing w:val="0"/>
+          <w:position w:val="0"/>
+          <w:sz w:val="26"/>
+          <w:u w:val="single"/>
+          <w:shd w:fill="auto" w:val="clear"/>
+        </w:rPr>
+      </w:pPr>
+      <w:r>
+        <w:rPr>
+          <w:rFonts w:ascii="Arial" w:hAnsi="Arial" w:cs="Arial" w:eastAsia="Arial"/>
+          <w:b/>
+          <w:color w:val="000000"/>
+          <w:spacing w:val="0"/>
+          <w:position w:val="0"/>
+          <w:sz w:val="26"/>
+          <w:u w:val="single"/>
+          <w:shd w:fill="auto" w:val="clear"/>
+        </w:rPr>
+        <w:t xml:space="preserve">6a. Plain files format</w:t>
+      </w:r>
+    </w:p>
+    <w:p>
+      <w:pPr>
+        <w:spacing w:before="100" w:after="0" w:line="240"/>
+        <w:ind w:right="0" w:left="0" w:firstLine="0"/>
+        <w:jc w:val="left"/>
+        <w:rPr>
+          <w:rFonts w:ascii="Trebuchet MS" w:hAnsi="Trebuchet MS" w:cs="Trebuchet MS" w:eastAsia="Trebuchet MS"/>
+          <w:color w:val="000000"/>
+          <w:spacing w:val="0"/>
+          <w:position w:val="0"/>
+          <w:sz w:val="24"/>
+          <w:u w:val="single"/>
+          <w:shd w:fill="auto" w:val="clear"/>
+        </w:rPr>
+      </w:pPr>
+      <w:r>
+        <w:rPr>
+          <w:rFonts w:ascii="Trebuchet MS" w:hAnsi="Trebuchet MS" w:cs="Trebuchet MS" w:eastAsia="Trebuchet MS"/>
+          <w:color w:val="000000"/>
+          <w:spacing w:val="0"/>
+          <w:position w:val="0"/>
+          <w:sz w:val="24"/>
+          <w:u w:val="single"/>
+          <w:shd w:fill="auto" w:val="clear"/>
+        </w:rPr>
+        <w:t xml:space="preserve">The scores table is saved to a text file, which contains the name of a player in one line, and the corresponding score in the following line, and so on, to complete the 10 highest scores, as in this example:</w:t>
+      </w:r>
+    </w:p>
+    <w:p>
+      <w:pPr>
+        <w:spacing w:before="100" w:after="0" w:line="240"/>
+        <w:ind w:right="0" w:left="0" w:firstLine="0"/>
+        <w:jc w:val="left"/>
+        <w:rPr>
+          <w:rFonts w:ascii="Trebuchet MS" w:hAnsi="Trebuchet MS" w:cs="Trebuchet MS" w:eastAsia="Trebuchet MS"/>
+          <w:color w:val="000000"/>
+          <w:spacing w:val="0"/>
+          <w:position w:val="0"/>
+          <w:sz w:val="24"/>
+          <w:u w:val="single"/>
+          <w:shd w:fill="auto" w:val="clear"/>
+        </w:rPr>
+      </w:pPr>
+    </w:p>
+    <w:p>
+      <w:pPr>
+        <w:spacing w:before="100" w:after="0" w:line="240"/>
+        <w:ind w:right="0" w:left="0" w:firstLine="0"/>
+        <w:jc w:val="left"/>
+        <w:rPr>
+          <w:rFonts w:ascii="Trebuchet MS" w:hAnsi="Trebuchet MS" w:cs="Trebuchet MS" w:eastAsia="Trebuchet MS"/>
+          <w:color w:val="000000"/>
+          <w:spacing w:val="0"/>
+          <w:position w:val="0"/>
+          <w:sz w:val="24"/>
+          <w:u w:val="single"/>
+          <w:shd w:fill="auto" w:val="clear"/>
+        </w:rPr>
+      </w:pPr>
+      <w:r>
+        <w:rPr>
+          <w:rFonts w:ascii="Trebuchet MS" w:hAnsi="Trebuchet MS" w:cs="Trebuchet MS" w:eastAsia="Trebuchet MS"/>
+          <w:color w:val="000000"/>
+          <w:spacing w:val="0"/>
+          <w:position w:val="0"/>
+          <w:sz w:val="24"/>
+          <w:u w:val="single"/>
+          <w:shd w:fill="auto" w:val="clear"/>
+        </w:rPr>
+        <w:t xml:space="preserve">John</w:t>
+      </w:r>
+    </w:p>
+    <w:p>
+      <w:pPr>
+        <w:spacing w:before="100" w:after="0" w:line="240"/>
+        <w:ind w:right="0" w:left="0" w:firstLine="0"/>
+        <w:jc w:val="left"/>
+        <w:rPr>
+          <w:rFonts w:ascii="Trebuchet MS" w:hAnsi="Trebuchet MS" w:cs="Trebuchet MS" w:eastAsia="Trebuchet MS"/>
+          <w:color w:val="000000"/>
+          <w:spacing w:val="0"/>
+          <w:position w:val="0"/>
+          <w:sz w:val="24"/>
+          <w:u w:val="single"/>
+          <w:shd w:fill="auto" w:val="clear"/>
+        </w:rPr>
+      </w:pPr>
+      <w:r>
+        <w:rPr>
+          <w:rFonts w:ascii="Trebuchet MS" w:hAnsi="Trebuchet MS" w:cs="Trebuchet MS" w:eastAsia="Trebuchet MS"/>
+          <w:color w:val="000000"/>
+          <w:spacing w:val="0"/>
+          <w:position w:val="0"/>
+          <w:sz w:val="24"/>
+          <w:u w:val="single"/>
+          <w:shd w:fill="auto" w:val="clear"/>
+        </w:rPr>
+        <w:t xml:space="preserve">125</w:t>
+      </w:r>
+    </w:p>
+    <w:p>
+      <w:pPr>
+        <w:spacing w:before="100" w:after="0" w:line="240"/>
+        <w:ind w:right="0" w:left="0" w:firstLine="0"/>
+        <w:jc w:val="left"/>
+        <w:rPr>
+          <w:rFonts w:ascii="Trebuchet MS" w:hAnsi="Trebuchet MS" w:cs="Trebuchet MS" w:eastAsia="Trebuchet MS"/>
+          <w:color w:val="000000"/>
+          <w:spacing w:val="0"/>
+          <w:position w:val="0"/>
+          <w:sz w:val="24"/>
+          <w:u w:val="single"/>
+          <w:shd w:fill="auto" w:val="clear"/>
+        </w:rPr>
+      </w:pPr>
+      <w:r>
+        <w:rPr>
+          <w:rFonts w:ascii="Trebuchet MS" w:hAnsi="Trebuchet MS" w:cs="Trebuchet MS" w:eastAsia="Trebuchet MS"/>
+          <w:color w:val="000000"/>
+          <w:spacing w:val="0"/>
+          <w:position w:val="0"/>
+          <w:sz w:val="24"/>
+          <w:u w:val="single"/>
+          <w:shd w:fill="auto" w:val="clear"/>
+        </w:rPr>
+        <w:t xml:space="preserve">Peter</w:t>
+      </w:r>
+    </w:p>
+    <w:p>
+      <w:pPr>
+        <w:spacing w:before="100" w:after="0" w:line="240"/>
+        <w:ind w:right="0" w:left="0" w:firstLine="0"/>
+        <w:jc w:val="left"/>
+        <w:rPr>
+          <w:rFonts w:ascii="Trebuchet MS" w:hAnsi="Trebuchet MS" w:cs="Trebuchet MS" w:eastAsia="Trebuchet MS"/>
+          <w:color w:val="000000"/>
+          <w:spacing w:val="0"/>
+          <w:position w:val="0"/>
+          <w:sz w:val="24"/>
+          <w:u w:val="single"/>
+          <w:shd w:fill="auto" w:val="clear"/>
+        </w:rPr>
+      </w:pPr>
+      <w:r>
+        <w:rPr>
+          <w:rFonts w:ascii="Trebuchet MS" w:hAnsi="Trebuchet MS" w:cs="Trebuchet MS" w:eastAsia="Trebuchet MS"/>
+          <w:color w:val="000000"/>
+          <w:spacing w:val="0"/>
+          <w:position w:val="0"/>
+          <w:sz w:val="24"/>
+          <w:u w:val="single"/>
+          <w:shd w:fill="auto" w:val="clear"/>
+        </w:rPr>
+        <w:t xml:space="preserve">116</w:t>
+      </w:r>
+    </w:p>
+    <w:p>
+      <w:pPr>
+        <w:spacing w:before="100" w:after="0" w:line="240"/>
+        <w:ind w:right="0" w:left="0" w:firstLine="0"/>
+        <w:jc w:val="left"/>
+        <w:rPr>
+          <w:rFonts w:ascii="Trebuchet MS" w:hAnsi="Trebuchet MS" w:cs="Trebuchet MS" w:eastAsia="Trebuchet MS"/>
+          <w:color w:val="000000"/>
+          <w:spacing w:val="0"/>
+          <w:position w:val="0"/>
+          <w:sz w:val="24"/>
+          <w:u w:val="single"/>
+          <w:shd w:fill="auto" w:val="clear"/>
+        </w:rPr>
+      </w:pPr>
+      <w:r>
+        <w:rPr>
+          <w:rFonts w:ascii="Trebuchet MS" w:hAnsi="Trebuchet MS" w:cs="Trebuchet MS" w:eastAsia="Trebuchet MS"/>
+          <w:color w:val="000000"/>
+          <w:spacing w:val="0"/>
+          <w:position w:val="0"/>
+          <w:sz w:val="24"/>
+          <w:u w:val="single"/>
+          <w:shd w:fill="auto" w:val="clear"/>
+        </w:rPr>
+        <w:t xml:space="preserve">…</w:t>
       </w:r>
     </w:p>
     <w:p>
@@ -4636,7 +5419,7 @@
           <w:u w:val="single"/>
           <w:shd w:fill="auto" w:val="clear"/>
         </w:rPr>
-        <w:t xml:space="preserve">9. Screenshots of the final project</w:t>
+        <w:t xml:space="preserve">7. Problems found and solutions</w:t>
       </w:r>
     </w:p>
     <w:p>
@@ -4661,6 +5444,108 @@
         <w:numPr>
           <w:ilvl w:val="0"/>
           <w:numId w:val="66"/>
+        </w:numPr>
+        <w:spacing w:before="0" w:after="0" w:line="240"/>
+        <w:ind w:right="0" w:left="576" w:hanging="576"/>
+        <w:jc w:val="left"/>
+        <w:rPr>
+          <w:rFonts w:ascii="Trebuchet MS" w:hAnsi="Trebuchet MS" w:cs="Trebuchet MS" w:eastAsia="Trebuchet MS"/>
+          <w:b/>
+          <w:color w:val="000000"/>
+          <w:spacing w:val="0"/>
+          <w:position w:val="0"/>
+          <w:sz w:val="28"/>
+          <w:u w:val="single"/>
+          <w:shd w:fill="auto" w:val="clear"/>
+        </w:rPr>
+      </w:pPr>
+      <w:r>
+        <w:rPr>
+          <w:rFonts w:ascii="Trebuchet MS" w:hAnsi="Trebuchet MS" w:cs="Trebuchet MS" w:eastAsia="Trebuchet MS"/>
+          <w:b/>
+          <w:color w:val="000000"/>
+          <w:spacing w:val="0"/>
+          <w:position w:val="0"/>
+          <w:sz w:val="28"/>
+          <w:u w:val="single"/>
+          <w:shd w:fill="auto" w:val="clear"/>
+        </w:rPr>
+        <w:t xml:space="preserve">8. Improvements or restrictions to the starting design</w:t>
+      </w:r>
+    </w:p>
+    <w:p>
+      <w:pPr>
+        <w:spacing w:before="100" w:after="0" w:line="240"/>
+        <w:ind w:right="0" w:left="0" w:firstLine="0"/>
+        <w:jc w:val="left"/>
+        <w:rPr>
+          <w:rFonts w:ascii="Trebuchet MS" w:hAnsi="Trebuchet MS" w:cs="Trebuchet MS" w:eastAsia="Trebuchet MS"/>
+          <w:color w:val="000000"/>
+          <w:spacing w:val="0"/>
+          <w:position w:val="0"/>
+          <w:sz w:val="24"/>
+          <w:u w:val="single"/>
+          <w:shd w:fill="auto" w:val="clear"/>
+        </w:rPr>
+      </w:pPr>
+    </w:p>
+    <w:p>
+      <w:pPr>
+        <w:keepNext w:val="true"/>
+        <w:numPr>
+          <w:ilvl w:val="0"/>
+          <w:numId w:val="68"/>
+        </w:numPr>
+        <w:spacing w:before="0" w:after="0" w:line="240"/>
+        <w:ind w:right="0" w:left="576" w:hanging="576"/>
+        <w:jc w:val="left"/>
+        <w:rPr>
+          <w:rFonts w:ascii="Trebuchet MS" w:hAnsi="Trebuchet MS" w:cs="Trebuchet MS" w:eastAsia="Trebuchet MS"/>
+          <w:b/>
+          <w:color w:val="000000"/>
+          <w:spacing w:val="0"/>
+          <w:position w:val="0"/>
+          <w:sz w:val="28"/>
+          <w:u w:val="single"/>
+          <w:shd w:fill="auto" w:val="clear"/>
+        </w:rPr>
+      </w:pPr>
+      <w:r>
+        <w:rPr>
+          <w:rFonts w:ascii="Trebuchet MS" w:hAnsi="Trebuchet MS" w:cs="Trebuchet MS" w:eastAsia="Trebuchet MS"/>
+          <w:b/>
+          <w:color w:val="000000"/>
+          <w:spacing w:val="0"/>
+          <w:position w:val="0"/>
+          <w:sz w:val="28"/>
+          <w:u w:val="single"/>
+          <w:shd w:fill="auto" w:val="clear"/>
+        </w:rPr>
+        <w:t xml:space="preserve">9. Screenshots of the final project</w:t>
+      </w:r>
+    </w:p>
+    <w:p>
+      <w:pPr>
+        <w:spacing w:before="100" w:after="0" w:line="240"/>
+        <w:ind w:right="0" w:left="0" w:firstLine="0"/>
+        <w:jc w:val="left"/>
+        <w:rPr>
+          <w:rFonts w:ascii="Trebuchet MS" w:hAnsi="Trebuchet MS" w:cs="Trebuchet MS" w:eastAsia="Trebuchet MS"/>
+          <w:color w:val="000000"/>
+          <w:spacing w:val="0"/>
+          <w:position w:val="0"/>
+          <w:sz w:val="24"/>
+          <w:u w:val="single"/>
+          <w:shd w:fill="auto" w:val="clear"/>
+        </w:rPr>
+      </w:pPr>
+    </w:p>
+    <w:p>
+      <w:pPr>
+        <w:keepNext w:val="true"/>
+        <w:numPr>
+          <w:ilvl w:val="0"/>
+          <w:numId w:val="70"/>
         </w:numPr>
         <w:spacing w:before="0" w:after="0" w:line="240"/>
         <w:ind w:right="0" w:left="576" w:hanging="576"/>
@@ -4795,40 +5680,50 @@
       <w:lvlText w:val="•"/>
     </w:lvl>
   </w:abstractNum>
+  <w:abstractNum w:abstractNumId="72">
+    <w:lvl w:ilvl="0">
+      <w:start w:val="1"/>
+      <w:numFmt w:val="bullet"/>
+      <w:lvlText w:val="•"/>
+    </w:lvl>
+  </w:abstractNum>
   <w:num w:numId="5">
+    <w:abstractNumId w:val="72"/>
+  </w:num>
+  <w:num w:numId="12">
     <w:abstractNumId w:val="66"/>
   </w:num>
-  <w:num w:numId="12">
+  <w:num w:numId="14">
     <w:abstractNumId w:val="60"/>
   </w:num>
-  <w:num w:numId="14">
+  <w:num w:numId="17">
     <w:abstractNumId w:val="54"/>
   </w:num>
-  <w:num w:numId="17">
+  <w:num w:numId="44">
     <w:abstractNumId w:val="48"/>
   </w:num>
-  <w:num w:numId="44">
+  <w:num w:numId="50">
     <w:abstractNumId w:val="42"/>
   </w:num>
-  <w:num w:numId="50">
+  <w:num w:numId="52">
     <w:abstractNumId w:val="36"/>
   </w:num>
-  <w:num w:numId="52">
+  <w:num w:numId="58">
     <w:abstractNumId w:val="30"/>
   </w:num>
-  <w:num w:numId="57">
+  <w:num w:numId="62">
     <w:abstractNumId w:val="24"/>
   </w:num>
-  <w:num w:numId="60">
+  <w:num w:numId="64">
     <w:abstractNumId w:val="18"/>
   </w:num>
-  <w:num w:numId="62">
+  <w:num w:numId="66">
     <w:abstractNumId w:val="12"/>
   </w:num>
-  <w:num w:numId="64">
+  <w:num w:numId="68">
     <w:abstractNumId w:val="6"/>
   </w:num>
-  <w:num w:numId="66">
+  <w:num w:numId="70">
     <w:abstractNumId w:val="0"/>
   </w:num>
 </w:numbering>

</xml_diff>

<commit_message>
door and key mechanic implemented
</commit_message>
<xml_diff>
--- a/zeldaSDL/docs/AngelRebollo_finalProyect.docx
+++ b/zeldaSDL/docs/AngelRebollo_finalProyect.docx
@@ -1847,8 +1847,8 @@
         </w:rPr>
       </w:pPr>
       <w:r>
-        <w:object w:dxaOrig="9172" w:dyaOrig="6884">
-          <v:rect xmlns:o="urn:schemas-microsoft-com:office:office" xmlns:v="urn:schemas-microsoft-com:vml" id="rectole0000000000" style="width:458.600000pt;height:344.200000pt" o:preferrelative="t" o:ole="">
+        <w:object w:dxaOrig="9293" w:dyaOrig="6965">
+          <v:rect xmlns:o="urn:schemas-microsoft-com:office:office" xmlns:v="urn:schemas-microsoft-com:vml" id="rectole0000000000" style="width:464.650000pt;height:348.250000pt" o:preferrelative="t" o:ole="">
             <o:lock v:ext="edit"/>
             <v:imagedata xmlns:r="http://schemas.openxmlformats.org/officeDocument/2006/relationships" r:id="docRId1" o:title=""/>
           </v:rect>
@@ -3264,8 +3264,8 @@
         </w:rPr>
       </w:pPr>
       <w:r>
-        <w:object w:dxaOrig="10569" w:dyaOrig="13181">
-          <v:rect xmlns:o="urn:schemas-microsoft-com:office:office" xmlns:v="urn:schemas-microsoft-com:vml" id="rectole0000000001" style="width:528.450000pt;height:659.050000pt" o:preferrelative="t" o:ole="">
+        <w:object w:dxaOrig="10690" w:dyaOrig="13343">
+          <v:rect xmlns:o="urn:schemas-microsoft-com:office:office" xmlns:v="urn:schemas-microsoft-com:vml" id="rectole0000000001" style="width:534.500000pt;height:667.150000pt" o:preferrelative="t" o:ole="">
             <o:lock v:ext="edit"/>
             <v:imagedata xmlns:r="http://schemas.openxmlformats.org/officeDocument/2006/relationships" r:id="docRId3" o:title=""/>
           </v:rect>
@@ -4425,24 +4425,191 @@
         <w:jc w:val="left"/>
         <w:rPr>
           <w:rFonts w:ascii="Trebuchet MS" w:hAnsi="Trebuchet MS" w:cs="Trebuchet MS" w:eastAsia="Trebuchet MS"/>
-          <w:color w:val="auto"/>
-          <w:spacing w:val="0"/>
-          <w:position w:val="0"/>
-          <w:sz w:val="24"/>
-          <w:shd w:fill="auto" w:val="clear"/>
-        </w:rPr>
-      </w:pPr>
-      <w:r>
-        <w:rPr>
-          <w:rFonts w:ascii="Trebuchet MS" w:hAnsi="Trebuchet MS" w:cs="Trebuchet MS" w:eastAsia="Trebuchet MS"/>
           <w:color w:val="00000A"/>
           <w:spacing w:val="0"/>
           <w:position w:val="0"/>
           <w:sz w:val="24"/>
           <w:shd w:fill="auto" w:val="clear"/>
         </w:rPr>
+      </w:pPr>
+      <w:r>
+        <w:rPr>
+          <w:rFonts w:ascii="Trebuchet MS" w:hAnsi="Trebuchet MS" w:cs="Trebuchet MS" w:eastAsia="Trebuchet MS"/>
+          <w:color w:val="00000A"/>
+          <w:spacing w:val="0"/>
+          <w:position w:val="0"/>
+          <w:sz w:val="24"/>
+          <w:shd w:fill="auto" w:val="clear"/>
+        </w:rPr>
         <w:t xml:space="preserve">22/05/2018 - implemented the levels, but dont yet have scroll or sprites implemented (yet).</w:t>
       </w:r>
+    </w:p>
+    <w:p>
+      <w:pPr>
+        <w:spacing w:before="0" w:after="0" w:line="240"/>
+        <w:ind w:right="0" w:left="0" w:firstLine="0"/>
+        <w:jc w:val="left"/>
+        <w:rPr>
+          <w:rFonts w:ascii="Trebuchet MS" w:hAnsi="Trebuchet MS" w:cs="Trebuchet MS" w:eastAsia="Trebuchet MS"/>
+          <w:b/>
+          <w:color w:val="auto"/>
+          <w:spacing w:val="0"/>
+          <w:position w:val="0"/>
+          <w:sz w:val="24"/>
+          <w:u w:val="single"/>
+          <w:shd w:fill="auto" w:val="clear"/>
+        </w:rPr>
+      </w:pPr>
+      <w:r>
+        <w:rPr>
+          <w:rFonts w:ascii="Trebuchet MS" w:hAnsi="Trebuchet MS" w:cs="Trebuchet MS" w:eastAsia="Trebuchet MS"/>
+          <w:b/>
+          <w:color w:val="auto"/>
+          <w:spacing w:val="0"/>
+          <w:position w:val="0"/>
+          <w:sz w:val="24"/>
+          <w:u w:val="single"/>
+          <w:shd w:fill="auto" w:val="clear"/>
+        </w:rPr>
+        <w:t xml:space="preserve">v8</w:t>
+      </w:r>
+    </w:p>
+    <w:p>
+      <w:pPr>
+        <w:spacing w:before="0" w:after="0" w:line="240"/>
+        <w:ind w:right="0" w:left="0" w:firstLine="0"/>
+        <w:jc w:val="left"/>
+        <w:rPr>
+          <w:rFonts w:ascii="Trebuchet MS" w:hAnsi="Trebuchet MS" w:cs="Trebuchet MS" w:eastAsia="Trebuchet MS"/>
+          <w:color w:val="auto"/>
+          <w:spacing w:val="0"/>
+          <w:position w:val="0"/>
+          <w:sz w:val="24"/>
+          <w:shd w:fill="auto" w:val="clear"/>
+        </w:rPr>
+      </w:pPr>
+      <w:r>
+        <w:rPr>
+          <w:rFonts w:ascii="Trebuchet MS" w:hAnsi="Trebuchet MS" w:cs="Trebuchet MS" w:eastAsia="Trebuchet MS"/>
+          <w:color w:val="auto"/>
+          <w:spacing w:val="0"/>
+          <w:position w:val="0"/>
+          <w:sz w:val="24"/>
+          <w:shd w:fill="auto" w:val="clear"/>
+        </w:rPr>
+        <w:t xml:space="preserve">23/05/2018 - as expected</w:t>
+      </w:r>
+      <w:r>
+        <w:rPr>
+          <w:rFonts w:ascii="Trebuchet MS" w:hAnsi="Trebuchet MS" w:cs="Trebuchet MS" w:eastAsia="Trebuchet MS"/>
+          <w:color w:val="auto"/>
+          <w:spacing w:val="0"/>
+          <w:position w:val="0"/>
+          <w:sz w:val="24"/>
+          <w:u w:val="single"/>
+          <w:shd w:fill="auto" w:val="clear"/>
+        </w:rPr>
+        <w:t xml:space="preserve"> </w:t>
+      </w:r>
+      <w:r>
+        <w:rPr>
+          <w:rFonts w:ascii="Trebuchet MS" w:hAnsi="Trebuchet MS" w:cs="Trebuchet MS" w:eastAsia="Trebuchet MS"/>
+          <w:color w:val="auto"/>
+          <w:spacing w:val="0"/>
+          <w:position w:val="0"/>
+          <w:sz w:val="24"/>
+          <w:shd w:fill="auto" w:val="clear"/>
+        </w:rPr>
+        <w:t xml:space="preserve">but the bomb explodes imediatly</w:t>
+      </w:r>
+    </w:p>
+    <w:p>
+      <w:pPr>
+        <w:spacing w:before="0" w:after="0" w:line="240"/>
+        <w:ind w:right="0" w:left="0" w:firstLine="0"/>
+        <w:jc w:val="left"/>
+        <w:rPr>
+          <w:rFonts w:ascii="Trebuchet MS" w:hAnsi="Trebuchet MS" w:cs="Trebuchet MS" w:eastAsia="Trebuchet MS"/>
+          <w:b/>
+          <w:color w:val="auto"/>
+          <w:spacing w:val="0"/>
+          <w:position w:val="0"/>
+          <w:sz w:val="24"/>
+          <w:u w:val="single"/>
+          <w:shd w:fill="auto" w:val="clear"/>
+        </w:rPr>
+      </w:pPr>
+      <w:r>
+        <w:rPr>
+          <w:rFonts w:ascii="Trebuchet MS" w:hAnsi="Trebuchet MS" w:cs="Trebuchet MS" w:eastAsia="Trebuchet MS"/>
+          <w:b/>
+          <w:color w:val="auto"/>
+          <w:spacing w:val="0"/>
+          <w:position w:val="0"/>
+          <w:sz w:val="24"/>
+          <w:u w:val="single"/>
+          <w:shd w:fill="auto" w:val="clear"/>
+        </w:rPr>
+        <w:t xml:space="preserve">v9</w:t>
+      </w:r>
+    </w:p>
+    <w:p>
+      <w:pPr>
+        <w:spacing w:before="0" w:after="0" w:line="240"/>
+        <w:ind w:right="0" w:left="0" w:firstLine="0"/>
+        <w:jc w:val="left"/>
+        <w:rPr>
+          <w:rFonts w:ascii="Trebuchet MS" w:hAnsi="Trebuchet MS" w:cs="Trebuchet MS" w:eastAsia="Trebuchet MS"/>
+          <w:color w:val="auto"/>
+          <w:spacing w:val="0"/>
+          <w:position w:val="0"/>
+          <w:sz w:val="24"/>
+          <w:u w:val="single"/>
+          <w:shd w:fill="auto" w:val="clear"/>
+        </w:rPr>
+      </w:pPr>
+      <w:r>
+        <w:rPr>
+          <w:rFonts w:ascii="Trebuchet MS" w:hAnsi="Trebuchet MS" w:cs="Trebuchet MS" w:eastAsia="Trebuchet MS"/>
+          <w:color w:val="auto"/>
+          <w:spacing w:val="0"/>
+          <w:position w:val="0"/>
+          <w:sz w:val="24"/>
+          <w:shd w:fill="auto" w:val="clear"/>
+        </w:rPr>
+        <w:t xml:space="preserve">24/05/2018 - as expected + improved collisions attacking</w:t>
+      </w:r>
+    </w:p>
+    <w:p>
+      <w:pPr>
+        <w:spacing w:before="0" w:after="0" w:line="240"/>
+        <w:ind w:right="0" w:left="0" w:firstLine="0"/>
+        <w:jc w:val="left"/>
+        <w:rPr>
+          <w:rFonts w:ascii="Trebuchet MS" w:hAnsi="Trebuchet MS" w:cs="Trebuchet MS" w:eastAsia="Trebuchet MS"/>
+          <w:color w:val="auto"/>
+          <w:spacing w:val="0"/>
+          <w:position w:val="0"/>
+          <w:sz w:val="24"/>
+          <w:u w:val="single"/>
+          <w:shd w:fill="auto" w:val="clear"/>
+        </w:rPr>
+      </w:pPr>
+    </w:p>
+    <w:p>
+      <w:pPr>
+        <w:spacing w:before="0" w:after="0" w:line="240"/>
+        <w:ind w:right="0" w:left="0" w:firstLine="0"/>
+        <w:jc w:val="left"/>
+        <w:rPr>
+          <w:rFonts w:ascii="Trebuchet MS" w:hAnsi="Trebuchet MS" w:cs="Trebuchet MS" w:eastAsia="Trebuchet MS"/>
+          <w:color w:val="auto"/>
+          <w:spacing w:val="0"/>
+          <w:position w:val="0"/>
+          <w:sz w:val="24"/>
+          <w:shd w:fill="auto" w:val="clear"/>
+        </w:rPr>
+      </w:pPr>
     </w:p>
     <w:p>
       <w:pPr>
@@ -4464,7 +4631,7 @@
         <w:keepNext w:val="true"/>
         <w:numPr>
           <w:ilvl w:val="0"/>
-          <w:numId w:val="58"/>
+          <w:numId w:val="60"/>
         </w:numPr>
         <w:spacing w:before="0" w:after="0" w:line="240"/>
         <w:ind w:right="0" w:left="576" w:hanging="576"/>
@@ -5708,7 +5875,7 @@
   <w:num w:numId="52">
     <w:abstractNumId w:val="36"/>
   </w:num>
-  <w:num w:numId="58">
+  <w:num w:numId="60">
     <w:abstractNumId w:val="30"/>
   </w:num>
   <w:num w:numId="62">

</xml_diff>

<commit_message>
added a struct + tried to implement the level system
</commit_message>
<xml_diff>
--- a/zeldaSDL/docs/AngelRebollo_finalProyect.docx
+++ b/zeldaSDL/docs/AngelRebollo_finalProyect.docx
@@ -1847,8 +1847,8 @@
         </w:rPr>
       </w:pPr>
       <w:r>
-        <w:object w:dxaOrig="9293" w:dyaOrig="6965">
-          <v:rect xmlns:o="urn:schemas-microsoft-com:office:office" xmlns:v="urn:schemas-microsoft-com:vml" id="rectole0000000000" style="width:464.650000pt;height:348.250000pt" o:preferrelative="t" o:ole="">
+        <w:object w:dxaOrig="9414" w:dyaOrig="7046">
+          <v:rect xmlns:o="urn:schemas-microsoft-com:office:office" xmlns:v="urn:schemas-microsoft-com:vml" id="rectole0000000000" style="width:470.700000pt;height:352.300000pt" o:preferrelative="t" o:ole="">
             <o:lock v:ext="edit"/>
             <v:imagedata xmlns:r="http://schemas.openxmlformats.org/officeDocument/2006/relationships" r:id="docRId1" o:title=""/>
           </v:rect>
@@ -3264,8 +3264,8 @@
         </w:rPr>
       </w:pPr>
       <w:r>
-        <w:object w:dxaOrig="10690" w:dyaOrig="13343">
-          <v:rect xmlns:o="urn:schemas-microsoft-com:office:office" xmlns:v="urn:schemas-microsoft-com:vml" id="rectole0000000001" style="width:534.500000pt;height:667.150000pt" o:preferrelative="t" o:ole="">
+        <w:object w:dxaOrig="10832" w:dyaOrig="13504">
+          <v:rect xmlns:o="urn:schemas-microsoft-com:office:office" xmlns:v="urn:schemas-microsoft-com:vml" id="rectole0000000001" style="width:541.600000pt;height:675.200000pt" o:preferrelative="t" o:ole="">
             <o:lock v:ext="edit"/>
             <v:imagedata xmlns:r="http://schemas.openxmlformats.org/officeDocument/2006/relationships" r:id="docRId3" o:title=""/>
           </v:rect>
@@ -4564,7 +4564,6 @@
           <w:spacing w:val="0"/>
           <w:position w:val="0"/>
           <w:sz w:val="24"/>
-          <w:u w:val="single"/>
           <w:shd w:fill="auto" w:val="clear"/>
         </w:rPr>
       </w:pPr>
@@ -4579,6 +4578,280 @@
         </w:rPr>
         <w:t xml:space="preserve">24/05/2018 - as expected + improved collisions attacking</w:t>
       </w:r>
+    </w:p>
+    <w:p>
+      <w:pPr>
+        <w:spacing w:before="0" w:after="0" w:line="240"/>
+        <w:ind w:right="0" w:left="0" w:firstLine="0"/>
+        <w:jc w:val="left"/>
+        <w:rPr>
+          <w:rFonts w:ascii="Trebuchet MS" w:hAnsi="Trebuchet MS" w:cs="Trebuchet MS" w:eastAsia="Trebuchet MS"/>
+          <w:b/>
+          <w:color w:val="auto"/>
+          <w:spacing w:val="0"/>
+          <w:position w:val="0"/>
+          <w:sz w:val="24"/>
+          <w:u w:val="single"/>
+          <w:shd w:fill="auto" w:val="clear"/>
+        </w:rPr>
+      </w:pPr>
+      <w:r>
+        <w:rPr>
+          <w:rFonts w:ascii="Trebuchet MS" w:hAnsi="Trebuchet MS" w:cs="Trebuchet MS" w:eastAsia="Trebuchet MS"/>
+          <w:b/>
+          <w:color w:val="auto"/>
+          <w:spacing w:val="0"/>
+          <w:position w:val="0"/>
+          <w:sz w:val="24"/>
+          <w:u w:val="single"/>
+          <w:shd w:fill="auto" w:val="clear"/>
+        </w:rPr>
+        <w:t xml:space="preserve">v10</w:t>
+      </w:r>
+    </w:p>
+    <w:p>
+      <w:pPr>
+        <w:spacing w:before="0" w:after="0" w:line="240"/>
+        <w:ind w:right="0" w:left="0" w:firstLine="0"/>
+        <w:jc w:val="left"/>
+        <w:rPr>
+          <w:rFonts w:ascii="Trebuchet MS" w:hAnsi="Trebuchet MS" w:cs="Trebuchet MS" w:eastAsia="Trebuchet MS"/>
+          <w:b/>
+          <w:color w:val="auto"/>
+          <w:spacing w:val="0"/>
+          <w:position w:val="0"/>
+          <w:sz w:val="24"/>
+          <w:u w:val="single"/>
+          <w:shd w:fill="auto" w:val="clear"/>
+        </w:rPr>
+      </w:pPr>
+    </w:p>
+    <w:p>
+      <w:pPr>
+        <w:spacing w:before="0" w:after="0" w:line="240"/>
+        <w:ind w:right="0" w:left="0" w:firstLine="0"/>
+        <w:jc w:val="left"/>
+        <w:rPr>
+          <w:rFonts w:ascii="Trebuchet MS" w:hAnsi="Trebuchet MS" w:cs="Trebuchet MS" w:eastAsia="Trebuchet MS"/>
+          <w:color w:val="auto"/>
+          <w:spacing w:val="0"/>
+          <w:position w:val="0"/>
+          <w:sz w:val="24"/>
+          <w:shd w:fill="auto" w:val="clear"/>
+        </w:rPr>
+      </w:pPr>
+      <w:r>
+        <w:rPr>
+          <w:rFonts w:ascii="Trebuchet MS" w:hAnsi="Trebuchet MS" w:cs="Trebuchet MS" w:eastAsia="Trebuchet MS"/>
+          <w:b/>
+          <w:color w:val="auto"/>
+          <w:spacing w:val="0"/>
+          <w:position w:val="0"/>
+          <w:sz w:val="24"/>
+          <w:u w:val="single"/>
+          <w:shd w:fill="auto" w:val="clear"/>
+        </w:rPr>
+        <w:t xml:space="preserve">v11</w:t>
+      </w:r>
+    </w:p>
+    <w:p>
+      <w:pPr>
+        <w:spacing w:before="0" w:after="0" w:line="240"/>
+        <w:ind w:right="0" w:left="0" w:firstLine="0"/>
+        <w:jc w:val="left"/>
+        <w:rPr>
+          <w:rFonts w:ascii="Trebuchet MS" w:hAnsi="Trebuchet MS" w:cs="Trebuchet MS" w:eastAsia="Trebuchet MS"/>
+          <w:color w:val="auto"/>
+          <w:spacing w:val="0"/>
+          <w:position w:val="0"/>
+          <w:sz w:val="24"/>
+          <w:shd w:fill="auto" w:val="clear"/>
+        </w:rPr>
+      </w:pPr>
+    </w:p>
+    <w:p>
+      <w:pPr>
+        <w:spacing w:before="0" w:after="0" w:line="240"/>
+        <w:ind w:right="0" w:left="0" w:firstLine="0"/>
+        <w:jc w:val="left"/>
+        <w:rPr>
+          <w:rFonts w:ascii="Trebuchet MS" w:hAnsi="Trebuchet MS" w:cs="Trebuchet MS" w:eastAsia="Trebuchet MS"/>
+          <w:color w:val="auto"/>
+          <w:spacing w:val="0"/>
+          <w:position w:val="0"/>
+          <w:sz w:val="24"/>
+          <w:shd w:fill="auto" w:val="clear"/>
+        </w:rPr>
+      </w:pPr>
+      <w:r>
+        <w:rPr>
+          <w:rFonts w:ascii="Trebuchet MS" w:hAnsi="Trebuchet MS" w:cs="Trebuchet MS" w:eastAsia="Trebuchet MS"/>
+          <w:b/>
+          <w:color w:val="auto"/>
+          <w:spacing w:val="0"/>
+          <w:position w:val="0"/>
+          <w:sz w:val="24"/>
+          <w:u w:val="single"/>
+          <w:shd w:fill="auto" w:val="clear"/>
+        </w:rPr>
+        <w:t xml:space="preserve">v12</w:t>
+      </w:r>
+    </w:p>
+    <w:p>
+      <w:pPr>
+        <w:spacing w:before="0" w:after="0" w:line="240"/>
+        <w:ind w:right="0" w:left="0" w:firstLine="0"/>
+        <w:jc w:val="left"/>
+        <w:rPr>
+          <w:rFonts w:ascii="Trebuchet MS" w:hAnsi="Trebuchet MS" w:cs="Trebuchet MS" w:eastAsia="Trebuchet MS"/>
+          <w:color w:val="auto"/>
+          <w:spacing w:val="0"/>
+          <w:position w:val="0"/>
+          <w:sz w:val="24"/>
+          <w:shd w:fill="auto" w:val="clear"/>
+        </w:rPr>
+      </w:pPr>
+      <w:r>
+        <w:rPr>
+          <w:rFonts w:ascii="Trebuchet MS" w:hAnsi="Trebuchet MS" w:cs="Trebuchet MS" w:eastAsia="Trebuchet MS"/>
+          <w:color w:val="auto"/>
+          <w:spacing w:val="0"/>
+          <w:position w:val="0"/>
+          <w:sz w:val="24"/>
+          <w:shd w:fill="auto" w:val="clear"/>
+        </w:rPr>
+        <w:t xml:space="preserve">29/05/2018 - Fonts dont work as expected. Errors jump as i try to read/write to the stats file.</w:t>
+      </w:r>
+    </w:p>
+    <w:p>
+      <w:pPr>
+        <w:spacing w:before="0" w:after="0" w:line="240"/>
+        <w:ind w:right="0" w:left="0" w:firstLine="0"/>
+        <w:jc w:val="left"/>
+        <w:rPr>
+          <w:rFonts w:ascii="Trebuchet MS" w:hAnsi="Trebuchet MS" w:cs="Trebuchet MS" w:eastAsia="Trebuchet MS"/>
+          <w:color w:val="auto"/>
+          <w:spacing w:val="0"/>
+          <w:position w:val="0"/>
+          <w:sz w:val="24"/>
+          <w:shd w:fill="auto" w:val="clear"/>
+        </w:rPr>
+      </w:pPr>
+      <w:r>
+        <w:rPr>
+          <w:rFonts w:ascii="Trebuchet MS" w:hAnsi="Trebuchet MS" w:cs="Trebuchet MS" w:eastAsia="Trebuchet MS"/>
+          <w:b/>
+          <w:color w:val="auto"/>
+          <w:spacing w:val="0"/>
+          <w:position w:val="0"/>
+          <w:sz w:val="24"/>
+          <w:u w:val="single"/>
+          <w:shd w:fill="auto" w:val="clear"/>
+        </w:rPr>
+        <w:t xml:space="preserve">v13</w:t>
+      </w:r>
+    </w:p>
+    <w:p>
+      <w:pPr>
+        <w:spacing w:before="0" w:after="0" w:line="240"/>
+        <w:ind w:right="0" w:left="0" w:firstLine="0"/>
+        <w:jc w:val="left"/>
+        <w:rPr>
+          <w:rFonts w:ascii="Trebuchet MS" w:hAnsi="Trebuchet MS" w:cs="Trebuchet MS" w:eastAsia="Trebuchet MS"/>
+          <w:color w:val="auto"/>
+          <w:spacing w:val="0"/>
+          <w:position w:val="0"/>
+          <w:sz w:val="24"/>
+          <w:shd w:fill="auto" w:val="clear"/>
+        </w:rPr>
+      </w:pPr>
+    </w:p>
+    <w:p>
+      <w:pPr>
+        <w:spacing w:before="0" w:after="0" w:line="240"/>
+        <w:ind w:right="0" w:left="0" w:firstLine="0"/>
+        <w:jc w:val="left"/>
+        <w:rPr>
+          <w:rFonts w:ascii="Trebuchet MS" w:hAnsi="Trebuchet MS" w:cs="Trebuchet MS" w:eastAsia="Trebuchet MS"/>
+          <w:color w:val="auto"/>
+          <w:spacing w:val="0"/>
+          <w:position w:val="0"/>
+          <w:sz w:val="24"/>
+          <w:shd w:fill="auto" w:val="clear"/>
+        </w:rPr>
+      </w:pPr>
+      <w:r>
+        <w:rPr>
+          <w:rFonts w:ascii="Trebuchet MS" w:hAnsi="Trebuchet MS" w:cs="Trebuchet MS" w:eastAsia="Trebuchet MS"/>
+          <w:b/>
+          <w:color w:val="auto"/>
+          <w:spacing w:val="0"/>
+          <w:position w:val="0"/>
+          <w:sz w:val="24"/>
+          <w:u w:val="single"/>
+          <w:shd w:fill="auto" w:val="clear"/>
+        </w:rPr>
+        <w:t xml:space="preserve">v14</w:t>
+      </w:r>
+    </w:p>
+    <w:p>
+      <w:pPr>
+        <w:spacing w:before="0" w:after="0" w:line="240"/>
+        <w:ind w:right="0" w:left="0" w:firstLine="0"/>
+        <w:jc w:val="left"/>
+        <w:rPr>
+          <w:rFonts w:ascii="Trebuchet MS" w:hAnsi="Trebuchet MS" w:cs="Trebuchet MS" w:eastAsia="Trebuchet MS"/>
+          <w:color w:val="auto"/>
+          <w:spacing w:val="0"/>
+          <w:position w:val="0"/>
+          <w:sz w:val="24"/>
+          <w:shd w:fill="auto" w:val="clear"/>
+        </w:rPr>
+      </w:pPr>
+    </w:p>
+    <w:p>
+      <w:pPr>
+        <w:spacing w:before="0" w:after="0" w:line="240"/>
+        <w:ind w:right="0" w:left="0" w:firstLine="0"/>
+        <w:jc w:val="left"/>
+        <w:rPr>
+          <w:rFonts w:ascii="Trebuchet MS" w:hAnsi="Trebuchet MS" w:cs="Trebuchet MS" w:eastAsia="Trebuchet MS"/>
+          <w:color w:val="auto"/>
+          <w:spacing w:val="0"/>
+          <w:position w:val="0"/>
+          <w:sz w:val="24"/>
+          <w:shd w:fill="auto" w:val="clear"/>
+        </w:rPr>
+      </w:pPr>
+      <w:r>
+        <w:rPr>
+          <w:rFonts w:ascii="Trebuchet MS" w:hAnsi="Trebuchet MS" w:cs="Trebuchet MS" w:eastAsia="Trebuchet MS"/>
+          <w:b/>
+          <w:color w:val="auto"/>
+          <w:spacing w:val="0"/>
+          <w:position w:val="0"/>
+          <w:sz w:val="24"/>
+          <w:u w:val="single"/>
+          <w:shd w:fill="auto" w:val="clear"/>
+        </w:rPr>
+        <w:t xml:space="preserve">v15</w:t>
+      </w:r>
+    </w:p>
+    <w:p>
+      <w:pPr>
+        <w:spacing w:before="0" w:after="0" w:line="240"/>
+        <w:ind w:right="0" w:left="0" w:firstLine="0"/>
+        <w:jc w:val="left"/>
+        <w:rPr>
+          <w:rFonts w:ascii="Trebuchet MS" w:hAnsi="Trebuchet MS" w:cs="Trebuchet MS" w:eastAsia="Trebuchet MS"/>
+          <w:color w:val="auto"/>
+          <w:spacing w:val="0"/>
+          <w:position w:val="0"/>
+          <w:sz w:val="24"/>
+          <w:u w:val="single"/>
+          <w:shd w:fill="auto" w:val="clear"/>
+        </w:rPr>
+      </w:pPr>
     </w:p>
     <w:p>
       <w:pPr>
@@ -4631,7 +4904,7 @@
         <w:keepNext w:val="true"/>
         <w:numPr>
           <w:ilvl w:val="0"/>
-          <w:numId w:val="60"/>
+          <w:numId w:val="68"/>
         </w:numPr>
         <w:spacing w:before="0" w:after="0" w:line="240"/>
         <w:ind w:right="0" w:left="576" w:hanging="576"/>
@@ -5316,396 +5589,8 @@
           <w:sz w:val="28"/>
           <w:shd w:fill="auto" w:val="clear"/>
         </w:rPr>
-        <w:t xml:space="preserve">PlayerName - Score - timeTaken - LevelReached</w:t>
-      </w:r>
-    </w:p>
-    <w:p>
-      <w:pPr>
-        <w:keepNext w:val="true"/>
-        <w:numPr>
-          <w:ilvl w:val="0"/>
-          <w:numId w:val="62"/>
-        </w:numPr>
-        <w:spacing w:before="240" w:after="60" w:line="240"/>
-        <w:ind w:right="0" w:left="720" w:hanging="720"/>
-        <w:jc w:val="left"/>
-        <w:rPr>
-          <w:rFonts w:ascii="Arial" w:hAnsi="Arial" w:cs="Arial" w:eastAsia="Arial"/>
-          <w:b/>
-          <w:color w:val="000000"/>
-          <w:spacing w:val="0"/>
-          <w:position w:val="0"/>
-          <w:sz w:val="26"/>
-          <w:u w:val="single"/>
-          <w:shd w:fill="auto" w:val="clear"/>
-        </w:rPr>
-      </w:pPr>
-      <w:r>
-        <w:rPr>
-          <w:rFonts w:ascii="Arial" w:hAnsi="Arial" w:cs="Arial" w:eastAsia="Arial"/>
-          <w:b/>
-          <w:color w:val="000000"/>
-          <w:spacing w:val="0"/>
-          <w:position w:val="0"/>
-          <w:sz w:val="26"/>
-          <w:u w:val="single"/>
-          <w:shd w:fill="auto" w:val="clear"/>
-        </w:rPr>
-        <w:t xml:space="preserve">6a. Plain files format</w:t>
-      </w:r>
-    </w:p>
-    <w:p>
-      <w:pPr>
-        <w:spacing w:before="100" w:after="0" w:line="240"/>
-        <w:ind w:right="0" w:left="0" w:firstLine="0"/>
-        <w:jc w:val="left"/>
-        <w:rPr>
-          <w:rFonts w:ascii="Trebuchet MS" w:hAnsi="Trebuchet MS" w:cs="Trebuchet MS" w:eastAsia="Trebuchet MS"/>
-          <w:color w:val="000000"/>
-          <w:spacing w:val="0"/>
-          <w:position w:val="0"/>
-          <w:sz w:val="24"/>
-          <w:u w:val="single"/>
-          <w:shd w:fill="auto" w:val="clear"/>
-        </w:rPr>
-      </w:pPr>
-      <w:r>
-        <w:rPr>
-          <w:rFonts w:ascii="Trebuchet MS" w:hAnsi="Trebuchet MS" w:cs="Trebuchet MS" w:eastAsia="Trebuchet MS"/>
-          <w:color w:val="000000"/>
-          <w:spacing w:val="0"/>
-          <w:position w:val="0"/>
-          <w:sz w:val="24"/>
-          <w:u w:val="single"/>
-          <w:shd w:fill="auto" w:val="clear"/>
-        </w:rPr>
-        <w:t xml:space="preserve">The scores table is saved to a text file, which contains the name of a player in one line, and the corresponding score in the following line, and so on, to complete the 10 highest scores, as in this example:</w:t>
-      </w:r>
-    </w:p>
-    <w:p>
-      <w:pPr>
-        <w:spacing w:before="100" w:after="0" w:line="240"/>
-        <w:ind w:right="0" w:left="0" w:firstLine="0"/>
-        <w:jc w:val="left"/>
-        <w:rPr>
-          <w:rFonts w:ascii="Trebuchet MS" w:hAnsi="Trebuchet MS" w:cs="Trebuchet MS" w:eastAsia="Trebuchet MS"/>
-          <w:color w:val="000000"/>
-          <w:spacing w:val="0"/>
-          <w:position w:val="0"/>
-          <w:sz w:val="24"/>
-          <w:u w:val="single"/>
-          <w:shd w:fill="auto" w:val="clear"/>
-        </w:rPr>
-      </w:pPr>
-    </w:p>
-    <w:p>
-      <w:pPr>
-        <w:spacing w:before="100" w:after="0" w:line="240"/>
-        <w:ind w:right="0" w:left="0" w:firstLine="0"/>
-        <w:jc w:val="left"/>
-        <w:rPr>
-          <w:rFonts w:ascii="Trebuchet MS" w:hAnsi="Trebuchet MS" w:cs="Trebuchet MS" w:eastAsia="Trebuchet MS"/>
-          <w:color w:val="000000"/>
-          <w:spacing w:val="0"/>
-          <w:position w:val="0"/>
-          <w:sz w:val="24"/>
-          <w:u w:val="single"/>
-          <w:shd w:fill="auto" w:val="clear"/>
-        </w:rPr>
-      </w:pPr>
-      <w:r>
-        <w:rPr>
-          <w:rFonts w:ascii="Trebuchet MS" w:hAnsi="Trebuchet MS" w:cs="Trebuchet MS" w:eastAsia="Trebuchet MS"/>
-          <w:color w:val="000000"/>
-          <w:spacing w:val="0"/>
-          <w:position w:val="0"/>
-          <w:sz w:val="24"/>
-          <w:u w:val="single"/>
-          <w:shd w:fill="auto" w:val="clear"/>
-        </w:rPr>
-        <w:t xml:space="preserve">John</w:t>
-      </w:r>
-    </w:p>
-    <w:p>
-      <w:pPr>
-        <w:spacing w:before="100" w:after="0" w:line="240"/>
-        <w:ind w:right="0" w:left="0" w:firstLine="0"/>
-        <w:jc w:val="left"/>
-        <w:rPr>
-          <w:rFonts w:ascii="Trebuchet MS" w:hAnsi="Trebuchet MS" w:cs="Trebuchet MS" w:eastAsia="Trebuchet MS"/>
-          <w:color w:val="000000"/>
-          <w:spacing w:val="0"/>
-          <w:position w:val="0"/>
-          <w:sz w:val="24"/>
-          <w:u w:val="single"/>
-          <w:shd w:fill="auto" w:val="clear"/>
-        </w:rPr>
-      </w:pPr>
-      <w:r>
-        <w:rPr>
-          <w:rFonts w:ascii="Trebuchet MS" w:hAnsi="Trebuchet MS" w:cs="Trebuchet MS" w:eastAsia="Trebuchet MS"/>
-          <w:color w:val="000000"/>
-          <w:spacing w:val="0"/>
-          <w:position w:val="0"/>
-          <w:sz w:val="24"/>
-          <w:u w:val="single"/>
-          <w:shd w:fill="auto" w:val="clear"/>
-        </w:rPr>
-        <w:t xml:space="preserve">125</w:t>
-      </w:r>
-    </w:p>
-    <w:p>
-      <w:pPr>
-        <w:spacing w:before="100" w:after="0" w:line="240"/>
-        <w:ind w:right="0" w:left="0" w:firstLine="0"/>
-        <w:jc w:val="left"/>
-        <w:rPr>
-          <w:rFonts w:ascii="Trebuchet MS" w:hAnsi="Trebuchet MS" w:cs="Trebuchet MS" w:eastAsia="Trebuchet MS"/>
-          <w:color w:val="000000"/>
-          <w:spacing w:val="0"/>
-          <w:position w:val="0"/>
-          <w:sz w:val="24"/>
-          <w:u w:val="single"/>
-          <w:shd w:fill="auto" w:val="clear"/>
-        </w:rPr>
-      </w:pPr>
-      <w:r>
-        <w:rPr>
-          <w:rFonts w:ascii="Trebuchet MS" w:hAnsi="Trebuchet MS" w:cs="Trebuchet MS" w:eastAsia="Trebuchet MS"/>
-          <w:color w:val="000000"/>
-          <w:spacing w:val="0"/>
-          <w:position w:val="0"/>
-          <w:sz w:val="24"/>
-          <w:u w:val="single"/>
-          <w:shd w:fill="auto" w:val="clear"/>
-        </w:rPr>
-        <w:t xml:space="preserve">Peter</w:t>
-      </w:r>
-    </w:p>
-    <w:p>
-      <w:pPr>
-        <w:spacing w:before="100" w:after="0" w:line="240"/>
-        <w:ind w:right="0" w:left="0" w:firstLine="0"/>
-        <w:jc w:val="left"/>
-        <w:rPr>
-          <w:rFonts w:ascii="Trebuchet MS" w:hAnsi="Trebuchet MS" w:cs="Trebuchet MS" w:eastAsia="Trebuchet MS"/>
-          <w:color w:val="000000"/>
-          <w:spacing w:val="0"/>
-          <w:position w:val="0"/>
-          <w:sz w:val="24"/>
-          <w:u w:val="single"/>
-          <w:shd w:fill="auto" w:val="clear"/>
-        </w:rPr>
-      </w:pPr>
-      <w:r>
-        <w:rPr>
-          <w:rFonts w:ascii="Trebuchet MS" w:hAnsi="Trebuchet MS" w:cs="Trebuchet MS" w:eastAsia="Trebuchet MS"/>
-          <w:color w:val="000000"/>
-          <w:spacing w:val="0"/>
-          <w:position w:val="0"/>
-          <w:sz w:val="24"/>
-          <w:u w:val="single"/>
-          <w:shd w:fill="auto" w:val="clear"/>
-        </w:rPr>
-        <w:t xml:space="preserve">116</w:t>
-      </w:r>
-    </w:p>
-    <w:p>
-      <w:pPr>
-        <w:spacing w:before="100" w:after="0" w:line="240"/>
-        <w:ind w:right="0" w:left="0" w:firstLine="0"/>
-        <w:jc w:val="left"/>
-        <w:rPr>
-          <w:rFonts w:ascii="Trebuchet MS" w:hAnsi="Trebuchet MS" w:cs="Trebuchet MS" w:eastAsia="Trebuchet MS"/>
-          <w:color w:val="000000"/>
-          <w:spacing w:val="0"/>
-          <w:position w:val="0"/>
-          <w:sz w:val="24"/>
-          <w:u w:val="single"/>
-          <w:shd w:fill="auto" w:val="clear"/>
-        </w:rPr>
-      </w:pPr>
-      <w:r>
-        <w:rPr>
-          <w:rFonts w:ascii="Trebuchet MS" w:hAnsi="Trebuchet MS" w:cs="Trebuchet MS" w:eastAsia="Trebuchet MS"/>
-          <w:color w:val="000000"/>
-          <w:spacing w:val="0"/>
-          <w:position w:val="0"/>
-          <w:sz w:val="24"/>
-          <w:u w:val="single"/>
-          <w:shd w:fill="auto" w:val="clear"/>
-        </w:rPr>
-        <w:t xml:space="preserve">…</w:t>
-      </w:r>
-    </w:p>
-    <w:p>
-      <w:pPr>
-        <w:spacing w:before="100" w:after="0" w:line="240"/>
-        <w:ind w:right="0" w:left="0" w:firstLine="0"/>
-        <w:jc w:val="left"/>
-        <w:rPr>
-          <w:rFonts w:ascii="Trebuchet MS" w:hAnsi="Trebuchet MS" w:cs="Trebuchet MS" w:eastAsia="Trebuchet MS"/>
-          <w:color w:val="000000"/>
-          <w:spacing w:val="0"/>
-          <w:position w:val="0"/>
-          <w:sz w:val="24"/>
-          <w:u w:val="single"/>
-          <w:shd w:fill="auto" w:val="clear"/>
-        </w:rPr>
-      </w:pPr>
-    </w:p>
-    <w:p>
-      <w:pPr>
-        <w:keepNext w:val="true"/>
-        <w:numPr>
-          <w:ilvl w:val="0"/>
-          <w:numId w:val="64"/>
-        </w:numPr>
-        <w:spacing w:before="0" w:after="0" w:line="240"/>
-        <w:ind w:right="0" w:left="576" w:hanging="576"/>
-        <w:jc w:val="left"/>
-        <w:rPr>
-          <w:rFonts w:ascii="Trebuchet MS" w:hAnsi="Trebuchet MS" w:cs="Trebuchet MS" w:eastAsia="Trebuchet MS"/>
-          <w:b/>
-          <w:color w:val="000000"/>
-          <w:spacing w:val="0"/>
-          <w:position w:val="0"/>
-          <w:sz w:val="28"/>
-          <w:u w:val="single"/>
-          <w:shd w:fill="auto" w:val="clear"/>
-        </w:rPr>
-      </w:pPr>
-      <w:r>
-        <w:rPr>
-          <w:rFonts w:ascii="Trebuchet MS" w:hAnsi="Trebuchet MS" w:cs="Trebuchet MS" w:eastAsia="Trebuchet MS"/>
-          <w:b/>
-          <w:color w:val="000000"/>
-          <w:spacing w:val="0"/>
-          <w:position w:val="0"/>
-          <w:sz w:val="28"/>
-          <w:u w:val="single"/>
-          <w:shd w:fill="auto" w:val="clear"/>
-        </w:rPr>
-        <w:t xml:space="preserve">7. Problems found and solutions</w:t>
-      </w:r>
-    </w:p>
-    <w:p>
-      <w:pPr>
-        <w:spacing w:before="100" w:after="0" w:line="240"/>
-        <w:ind w:right="0" w:left="0" w:firstLine="0"/>
-        <w:jc w:val="left"/>
-        <w:rPr>
-          <w:rFonts w:ascii="Trebuchet MS" w:hAnsi="Trebuchet MS" w:cs="Trebuchet MS" w:eastAsia="Trebuchet MS"/>
-          <w:color w:val="000000"/>
-          <w:spacing w:val="0"/>
-          <w:position w:val="0"/>
-          <w:sz w:val="24"/>
-          <w:u w:val="single"/>
-          <w:shd w:fill="auto" w:val="clear"/>
-        </w:rPr>
-      </w:pPr>
-    </w:p>
-    <w:p>
-      <w:pPr>
-        <w:keepNext w:val="true"/>
-        <w:numPr>
-          <w:ilvl w:val="0"/>
-          <w:numId w:val="66"/>
-        </w:numPr>
-        <w:spacing w:before="0" w:after="0" w:line="240"/>
-        <w:ind w:right="0" w:left="576" w:hanging="576"/>
-        <w:jc w:val="left"/>
-        <w:rPr>
-          <w:rFonts w:ascii="Trebuchet MS" w:hAnsi="Trebuchet MS" w:cs="Trebuchet MS" w:eastAsia="Trebuchet MS"/>
-          <w:b/>
-          <w:color w:val="000000"/>
-          <w:spacing w:val="0"/>
-          <w:position w:val="0"/>
-          <w:sz w:val="28"/>
-          <w:u w:val="single"/>
-          <w:shd w:fill="auto" w:val="clear"/>
-        </w:rPr>
-      </w:pPr>
-      <w:r>
-        <w:rPr>
-          <w:rFonts w:ascii="Trebuchet MS" w:hAnsi="Trebuchet MS" w:cs="Trebuchet MS" w:eastAsia="Trebuchet MS"/>
-          <w:b/>
-          <w:color w:val="000000"/>
-          <w:spacing w:val="0"/>
-          <w:position w:val="0"/>
-          <w:sz w:val="28"/>
-          <w:u w:val="single"/>
-          <w:shd w:fill="auto" w:val="clear"/>
-        </w:rPr>
-        <w:t xml:space="preserve">8. Improvements or restrictions to the starting design</w:t>
-      </w:r>
-    </w:p>
-    <w:p>
-      <w:pPr>
-        <w:spacing w:before="100" w:after="0" w:line="240"/>
-        <w:ind w:right="0" w:left="0" w:firstLine="0"/>
-        <w:jc w:val="left"/>
-        <w:rPr>
-          <w:rFonts w:ascii="Trebuchet MS" w:hAnsi="Trebuchet MS" w:cs="Trebuchet MS" w:eastAsia="Trebuchet MS"/>
-          <w:color w:val="000000"/>
-          <w:spacing w:val="0"/>
-          <w:position w:val="0"/>
-          <w:sz w:val="24"/>
-          <w:u w:val="single"/>
-          <w:shd w:fill="auto" w:val="clear"/>
-        </w:rPr>
-      </w:pPr>
-    </w:p>
-    <w:p>
-      <w:pPr>
-        <w:keepNext w:val="true"/>
-        <w:numPr>
-          <w:ilvl w:val="0"/>
-          <w:numId w:val="68"/>
-        </w:numPr>
-        <w:spacing w:before="0" w:after="0" w:line="240"/>
-        <w:ind w:right="0" w:left="576" w:hanging="576"/>
-        <w:jc w:val="left"/>
-        <w:rPr>
-          <w:rFonts w:ascii="Trebuchet MS" w:hAnsi="Trebuchet MS" w:cs="Trebuchet MS" w:eastAsia="Trebuchet MS"/>
-          <w:b/>
-          <w:color w:val="000000"/>
-          <w:spacing w:val="0"/>
-          <w:position w:val="0"/>
-          <w:sz w:val="28"/>
-          <w:u w:val="single"/>
-          <w:shd w:fill="auto" w:val="clear"/>
-        </w:rPr>
-      </w:pPr>
-      <w:r>
-        <w:rPr>
-          <w:rFonts w:ascii="Trebuchet MS" w:hAnsi="Trebuchet MS" w:cs="Trebuchet MS" w:eastAsia="Trebuchet MS"/>
-          <w:b/>
-          <w:color w:val="000000"/>
-          <w:spacing w:val="0"/>
-          <w:position w:val="0"/>
-          <w:sz w:val="28"/>
-          <w:u w:val="single"/>
-          <w:shd w:fill="auto" w:val="clear"/>
-        </w:rPr>
-        <w:t xml:space="preserve">9. Screenshots of the final project</w:t>
-      </w:r>
-    </w:p>
-    <w:p>
-      <w:pPr>
-        <w:spacing w:before="100" w:after="0" w:line="240"/>
-        <w:ind w:right="0" w:left="0" w:firstLine="0"/>
-        <w:jc w:val="left"/>
-        <w:rPr>
-          <w:rFonts w:ascii="Trebuchet MS" w:hAnsi="Trebuchet MS" w:cs="Trebuchet MS" w:eastAsia="Trebuchet MS"/>
-          <w:color w:val="000000"/>
-          <w:spacing w:val="0"/>
-          <w:position w:val="0"/>
-          <w:sz w:val="24"/>
-          <w:u w:val="single"/>
-          <w:shd w:fill="auto" w:val="clear"/>
-        </w:rPr>
-      </w:pPr>
+        <w:t xml:space="preserve">Score - timeTaken - LevelReached</w:t>
+      </w:r>
     </w:p>
     <w:p>
       <w:pPr>
@@ -5713,6 +5598,394 @@
         <w:numPr>
           <w:ilvl w:val="0"/>
           <w:numId w:val="70"/>
+        </w:numPr>
+        <w:spacing w:before="240" w:after="60" w:line="240"/>
+        <w:ind w:right="0" w:left="720" w:hanging="720"/>
+        <w:jc w:val="left"/>
+        <w:rPr>
+          <w:rFonts w:ascii="Arial" w:hAnsi="Arial" w:cs="Arial" w:eastAsia="Arial"/>
+          <w:b/>
+          <w:color w:val="000000"/>
+          <w:spacing w:val="0"/>
+          <w:position w:val="0"/>
+          <w:sz w:val="26"/>
+          <w:u w:val="single"/>
+          <w:shd w:fill="auto" w:val="clear"/>
+        </w:rPr>
+      </w:pPr>
+      <w:r>
+        <w:rPr>
+          <w:rFonts w:ascii="Arial" w:hAnsi="Arial" w:cs="Arial" w:eastAsia="Arial"/>
+          <w:b/>
+          <w:color w:val="000000"/>
+          <w:spacing w:val="0"/>
+          <w:position w:val="0"/>
+          <w:sz w:val="26"/>
+          <w:u w:val="single"/>
+          <w:shd w:fill="auto" w:val="clear"/>
+        </w:rPr>
+        <w:t xml:space="preserve">6a. Plain files format</w:t>
+      </w:r>
+    </w:p>
+    <w:p>
+      <w:pPr>
+        <w:spacing w:before="100" w:after="0" w:line="240"/>
+        <w:ind w:right="0" w:left="0" w:firstLine="0"/>
+        <w:jc w:val="left"/>
+        <w:rPr>
+          <w:rFonts w:ascii="Trebuchet MS" w:hAnsi="Trebuchet MS" w:cs="Trebuchet MS" w:eastAsia="Trebuchet MS"/>
+          <w:color w:val="000000"/>
+          <w:spacing w:val="0"/>
+          <w:position w:val="0"/>
+          <w:sz w:val="24"/>
+          <w:u w:val="single"/>
+          <w:shd w:fill="auto" w:val="clear"/>
+        </w:rPr>
+      </w:pPr>
+      <w:r>
+        <w:rPr>
+          <w:rFonts w:ascii="Trebuchet MS" w:hAnsi="Trebuchet MS" w:cs="Trebuchet MS" w:eastAsia="Trebuchet MS"/>
+          <w:color w:val="000000"/>
+          <w:spacing w:val="0"/>
+          <w:position w:val="0"/>
+          <w:sz w:val="24"/>
+          <w:u w:val="single"/>
+          <w:shd w:fill="auto" w:val="clear"/>
+        </w:rPr>
+        <w:t xml:space="preserve">The scores table is saved to a text file, which contains the name of a player in one line, and the corresponding score in the following line, and so on, to complete the 10 highest scores, as in this example:</w:t>
+      </w:r>
+    </w:p>
+    <w:p>
+      <w:pPr>
+        <w:spacing w:before="100" w:after="0" w:line="240"/>
+        <w:ind w:right="0" w:left="0" w:firstLine="0"/>
+        <w:jc w:val="left"/>
+        <w:rPr>
+          <w:rFonts w:ascii="Trebuchet MS" w:hAnsi="Trebuchet MS" w:cs="Trebuchet MS" w:eastAsia="Trebuchet MS"/>
+          <w:color w:val="000000"/>
+          <w:spacing w:val="0"/>
+          <w:position w:val="0"/>
+          <w:sz w:val="24"/>
+          <w:u w:val="single"/>
+          <w:shd w:fill="auto" w:val="clear"/>
+        </w:rPr>
+      </w:pPr>
+    </w:p>
+    <w:p>
+      <w:pPr>
+        <w:spacing w:before="100" w:after="0" w:line="240"/>
+        <w:ind w:right="0" w:left="0" w:firstLine="0"/>
+        <w:jc w:val="left"/>
+        <w:rPr>
+          <w:rFonts w:ascii="Trebuchet MS" w:hAnsi="Trebuchet MS" w:cs="Trebuchet MS" w:eastAsia="Trebuchet MS"/>
+          <w:color w:val="000000"/>
+          <w:spacing w:val="0"/>
+          <w:position w:val="0"/>
+          <w:sz w:val="24"/>
+          <w:u w:val="single"/>
+          <w:shd w:fill="auto" w:val="clear"/>
+        </w:rPr>
+      </w:pPr>
+      <w:r>
+        <w:rPr>
+          <w:rFonts w:ascii="Trebuchet MS" w:hAnsi="Trebuchet MS" w:cs="Trebuchet MS" w:eastAsia="Trebuchet MS"/>
+          <w:color w:val="000000"/>
+          <w:spacing w:val="0"/>
+          <w:position w:val="0"/>
+          <w:sz w:val="24"/>
+          <w:u w:val="single"/>
+          <w:shd w:fill="auto" w:val="clear"/>
+        </w:rPr>
+        <w:t xml:space="preserve">John</w:t>
+      </w:r>
+    </w:p>
+    <w:p>
+      <w:pPr>
+        <w:spacing w:before="100" w:after="0" w:line="240"/>
+        <w:ind w:right="0" w:left="0" w:firstLine="0"/>
+        <w:jc w:val="left"/>
+        <w:rPr>
+          <w:rFonts w:ascii="Trebuchet MS" w:hAnsi="Trebuchet MS" w:cs="Trebuchet MS" w:eastAsia="Trebuchet MS"/>
+          <w:color w:val="000000"/>
+          <w:spacing w:val="0"/>
+          <w:position w:val="0"/>
+          <w:sz w:val="24"/>
+          <w:u w:val="single"/>
+          <w:shd w:fill="auto" w:val="clear"/>
+        </w:rPr>
+      </w:pPr>
+      <w:r>
+        <w:rPr>
+          <w:rFonts w:ascii="Trebuchet MS" w:hAnsi="Trebuchet MS" w:cs="Trebuchet MS" w:eastAsia="Trebuchet MS"/>
+          <w:color w:val="000000"/>
+          <w:spacing w:val="0"/>
+          <w:position w:val="0"/>
+          <w:sz w:val="24"/>
+          <w:u w:val="single"/>
+          <w:shd w:fill="auto" w:val="clear"/>
+        </w:rPr>
+        <w:t xml:space="preserve">125</w:t>
+      </w:r>
+    </w:p>
+    <w:p>
+      <w:pPr>
+        <w:spacing w:before="100" w:after="0" w:line="240"/>
+        <w:ind w:right="0" w:left="0" w:firstLine="0"/>
+        <w:jc w:val="left"/>
+        <w:rPr>
+          <w:rFonts w:ascii="Trebuchet MS" w:hAnsi="Trebuchet MS" w:cs="Trebuchet MS" w:eastAsia="Trebuchet MS"/>
+          <w:color w:val="000000"/>
+          <w:spacing w:val="0"/>
+          <w:position w:val="0"/>
+          <w:sz w:val="24"/>
+          <w:u w:val="single"/>
+          <w:shd w:fill="auto" w:val="clear"/>
+        </w:rPr>
+      </w:pPr>
+      <w:r>
+        <w:rPr>
+          <w:rFonts w:ascii="Trebuchet MS" w:hAnsi="Trebuchet MS" w:cs="Trebuchet MS" w:eastAsia="Trebuchet MS"/>
+          <w:color w:val="000000"/>
+          <w:spacing w:val="0"/>
+          <w:position w:val="0"/>
+          <w:sz w:val="24"/>
+          <w:u w:val="single"/>
+          <w:shd w:fill="auto" w:val="clear"/>
+        </w:rPr>
+        <w:t xml:space="preserve">Peter</w:t>
+      </w:r>
+    </w:p>
+    <w:p>
+      <w:pPr>
+        <w:spacing w:before="100" w:after="0" w:line="240"/>
+        <w:ind w:right="0" w:left="0" w:firstLine="0"/>
+        <w:jc w:val="left"/>
+        <w:rPr>
+          <w:rFonts w:ascii="Trebuchet MS" w:hAnsi="Trebuchet MS" w:cs="Trebuchet MS" w:eastAsia="Trebuchet MS"/>
+          <w:color w:val="000000"/>
+          <w:spacing w:val="0"/>
+          <w:position w:val="0"/>
+          <w:sz w:val="24"/>
+          <w:u w:val="single"/>
+          <w:shd w:fill="auto" w:val="clear"/>
+        </w:rPr>
+      </w:pPr>
+      <w:r>
+        <w:rPr>
+          <w:rFonts w:ascii="Trebuchet MS" w:hAnsi="Trebuchet MS" w:cs="Trebuchet MS" w:eastAsia="Trebuchet MS"/>
+          <w:color w:val="000000"/>
+          <w:spacing w:val="0"/>
+          <w:position w:val="0"/>
+          <w:sz w:val="24"/>
+          <w:u w:val="single"/>
+          <w:shd w:fill="auto" w:val="clear"/>
+        </w:rPr>
+        <w:t xml:space="preserve">116</w:t>
+      </w:r>
+    </w:p>
+    <w:p>
+      <w:pPr>
+        <w:spacing w:before="100" w:after="0" w:line="240"/>
+        <w:ind w:right="0" w:left="0" w:firstLine="0"/>
+        <w:jc w:val="left"/>
+        <w:rPr>
+          <w:rFonts w:ascii="Trebuchet MS" w:hAnsi="Trebuchet MS" w:cs="Trebuchet MS" w:eastAsia="Trebuchet MS"/>
+          <w:color w:val="000000"/>
+          <w:spacing w:val="0"/>
+          <w:position w:val="0"/>
+          <w:sz w:val="24"/>
+          <w:u w:val="single"/>
+          <w:shd w:fill="auto" w:val="clear"/>
+        </w:rPr>
+      </w:pPr>
+      <w:r>
+        <w:rPr>
+          <w:rFonts w:ascii="Trebuchet MS" w:hAnsi="Trebuchet MS" w:cs="Trebuchet MS" w:eastAsia="Trebuchet MS"/>
+          <w:color w:val="000000"/>
+          <w:spacing w:val="0"/>
+          <w:position w:val="0"/>
+          <w:sz w:val="24"/>
+          <w:u w:val="single"/>
+          <w:shd w:fill="auto" w:val="clear"/>
+        </w:rPr>
+        <w:t xml:space="preserve">…</w:t>
+      </w:r>
+    </w:p>
+    <w:p>
+      <w:pPr>
+        <w:spacing w:before="100" w:after="0" w:line="240"/>
+        <w:ind w:right="0" w:left="0" w:firstLine="0"/>
+        <w:jc w:val="left"/>
+        <w:rPr>
+          <w:rFonts w:ascii="Trebuchet MS" w:hAnsi="Trebuchet MS" w:cs="Trebuchet MS" w:eastAsia="Trebuchet MS"/>
+          <w:color w:val="000000"/>
+          <w:spacing w:val="0"/>
+          <w:position w:val="0"/>
+          <w:sz w:val="24"/>
+          <w:u w:val="single"/>
+          <w:shd w:fill="auto" w:val="clear"/>
+        </w:rPr>
+      </w:pPr>
+    </w:p>
+    <w:p>
+      <w:pPr>
+        <w:keepNext w:val="true"/>
+        <w:numPr>
+          <w:ilvl w:val="0"/>
+          <w:numId w:val="72"/>
+        </w:numPr>
+        <w:spacing w:before="0" w:after="0" w:line="240"/>
+        <w:ind w:right="0" w:left="576" w:hanging="576"/>
+        <w:jc w:val="left"/>
+        <w:rPr>
+          <w:rFonts w:ascii="Trebuchet MS" w:hAnsi="Trebuchet MS" w:cs="Trebuchet MS" w:eastAsia="Trebuchet MS"/>
+          <w:b/>
+          <w:color w:val="000000"/>
+          <w:spacing w:val="0"/>
+          <w:position w:val="0"/>
+          <w:sz w:val="28"/>
+          <w:u w:val="single"/>
+          <w:shd w:fill="auto" w:val="clear"/>
+        </w:rPr>
+      </w:pPr>
+      <w:r>
+        <w:rPr>
+          <w:rFonts w:ascii="Trebuchet MS" w:hAnsi="Trebuchet MS" w:cs="Trebuchet MS" w:eastAsia="Trebuchet MS"/>
+          <w:b/>
+          <w:color w:val="000000"/>
+          <w:spacing w:val="0"/>
+          <w:position w:val="0"/>
+          <w:sz w:val="28"/>
+          <w:u w:val="single"/>
+          <w:shd w:fill="auto" w:val="clear"/>
+        </w:rPr>
+        <w:t xml:space="preserve">7. Problems found and solutions</w:t>
+      </w:r>
+    </w:p>
+    <w:p>
+      <w:pPr>
+        <w:spacing w:before="100" w:after="0" w:line="240"/>
+        <w:ind w:right="0" w:left="0" w:firstLine="0"/>
+        <w:jc w:val="left"/>
+        <w:rPr>
+          <w:rFonts w:ascii="Trebuchet MS" w:hAnsi="Trebuchet MS" w:cs="Trebuchet MS" w:eastAsia="Trebuchet MS"/>
+          <w:color w:val="000000"/>
+          <w:spacing w:val="0"/>
+          <w:position w:val="0"/>
+          <w:sz w:val="24"/>
+          <w:u w:val="single"/>
+          <w:shd w:fill="auto" w:val="clear"/>
+        </w:rPr>
+      </w:pPr>
+    </w:p>
+    <w:p>
+      <w:pPr>
+        <w:keepNext w:val="true"/>
+        <w:numPr>
+          <w:ilvl w:val="0"/>
+          <w:numId w:val="74"/>
+        </w:numPr>
+        <w:spacing w:before="0" w:after="0" w:line="240"/>
+        <w:ind w:right="0" w:left="576" w:hanging="576"/>
+        <w:jc w:val="left"/>
+        <w:rPr>
+          <w:rFonts w:ascii="Trebuchet MS" w:hAnsi="Trebuchet MS" w:cs="Trebuchet MS" w:eastAsia="Trebuchet MS"/>
+          <w:b/>
+          <w:color w:val="000000"/>
+          <w:spacing w:val="0"/>
+          <w:position w:val="0"/>
+          <w:sz w:val="28"/>
+          <w:u w:val="single"/>
+          <w:shd w:fill="auto" w:val="clear"/>
+        </w:rPr>
+      </w:pPr>
+      <w:r>
+        <w:rPr>
+          <w:rFonts w:ascii="Trebuchet MS" w:hAnsi="Trebuchet MS" w:cs="Trebuchet MS" w:eastAsia="Trebuchet MS"/>
+          <w:b/>
+          <w:color w:val="000000"/>
+          <w:spacing w:val="0"/>
+          <w:position w:val="0"/>
+          <w:sz w:val="28"/>
+          <w:u w:val="single"/>
+          <w:shd w:fill="auto" w:val="clear"/>
+        </w:rPr>
+        <w:t xml:space="preserve">8. Improvements or restrictions to the starting design</w:t>
+      </w:r>
+    </w:p>
+    <w:p>
+      <w:pPr>
+        <w:spacing w:before="100" w:after="0" w:line="240"/>
+        <w:ind w:right="0" w:left="0" w:firstLine="0"/>
+        <w:jc w:val="left"/>
+        <w:rPr>
+          <w:rFonts w:ascii="Trebuchet MS" w:hAnsi="Trebuchet MS" w:cs="Trebuchet MS" w:eastAsia="Trebuchet MS"/>
+          <w:color w:val="000000"/>
+          <w:spacing w:val="0"/>
+          <w:position w:val="0"/>
+          <w:sz w:val="24"/>
+          <w:u w:val="single"/>
+          <w:shd w:fill="auto" w:val="clear"/>
+        </w:rPr>
+      </w:pPr>
+    </w:p>
+    <w:p>
+      <w:pPr>
+        <w:keepNext w:val="true"/>
+        <w:numPr>
+          <w:ilvl w:val="0"/>
+          <w:numId w:val="76"/>
+        </w:numPr>
+        <w:spacing w:before="0" w:after="0" w:line="240"/>
+        <w:ind w:right="0" w:left="576" w:hanging="576"/>
+        <w:jc w:val="left"/>
+        <w:rPr>
+          <w:rFonts w:ascii="Trebuchet MS" w:hAnsi="Trebuchet MS" w:cs="Trebuchet MS" w:eastAsia="Trebuchet MS"/>
+          <w:b/>
+          <w:color w:val="000000"/>
+          <w:spacing w:val="0"/>
+          <w:position w:val="0"/>
+          <w:sz w:val="28"/>
+          <w:u w:val="single"/>
+          <w:shd w:fill="auto" w:val="clear"/>
+        </w:rPr>
+      </w:pPr>
+      <w:r>
+        <w:rPr>
+          <w:rFonts w:ascii="Trebuchet MS" w:hAnsi="Trebuchet MS" w:cs="Trebuchet MS" w:eastAsia="Trebuchet MS"/>
+          <w:b/>
+          <w:color w:val="000000"/>
+          <w:spacing w:val="0"/>
+          <w:position w:val="0"/>
+          <w:sz w:val="28"/>
+          <w:u w:val="single"/>
+          <w:shd w:fill="auto" w:val="clear"/>
+        </w:rPr>
+        <w:t xml:space="preserve">9. Screenshots of the final project</w:t>
+      </w:r>
+    </w:p>
+    <w:p>
+      <w:pPr>
+        <w:spacing w:before="100" w:after="0" w:line="240"/>
+        <w:ind w:right="0" w:left="0" w:firstLine="0"/>
+        <w:jc w:val="left"/>
+        <w:rPr>
+          <w:rFonts w:ascii="Trebuchet MS" w:hAnsi="Trebuchet MS" w:cs="Trebuchet MS" w:eastAsia="Trebuchet MS"/>
+          <w:color w:val="000000"/>
+          <w:spacing w:val="0"/>
+          <w:position w:val="0"/>
+          <w:sz w:val="24"/>
+          <w:u w:val="single"/>
+          <w:shd w:fill="auto" w:val="clear"/>
+        </w:rPr>
+      </w:pPr>
+    </w:p>
+    <w:p>
+      <w:pPr>
+        <w:keepNext w:val="true"/>
+        <w:numPr>
+          <w:ilvl w:val="0"/>
+          <w:numId w:val="78"/>
         </w:numPr>
         <w:spacing w:before="0" w:after="0" w:line="240"/>
         <w:ind w:right="0" w:left="576" w:hanging="576"/>
@@ -5875,22 +6148,22 @@
   <w:num w:numId="52">
     <w:abstractNumId w:val="36"/>
   </w:num>
-  <w:num w:numId="60">
+  <w:num w:numId="68">
     <w:abstractNumId w:val="30"/>
   </w:num>
-  <w:num w:numId="62">
+  <w:num w:numId="70">
     <w:abstractNumId w:val="24"/>
   </w:num>
-  <w:num w:numId="64">
+  <w:num w:numId="72">
     <w:abstractNumId w:val="18"/>
   </w:num>
-  <w:num w:numId="66">
+  <w:num w:numId="74">
     <w:abstractNumId w:val="12"/>
   </w:num>
-  <w:num w:numId="68">
+  <w:num w:numId="76">
     <w:abstractNumId w:val="6"/>
   </w:num>
-  <w:num w:numId="70">
+  <w:num w:numId="78">
     <w:abstractNumId w:val="0"/>
   </w:num>
 </w:numbering>

</xml_diff>